<commit_message>
Revised Matrix Editor, streamlined, commented
Also reorganized exceptions, output, testing for Recursion with Arrays.

Going to test Matrix Editor.
</commit_message>
<xml_diff>
--- a/Computer_Science/Computer_Science_II/Mod3PA-TLever/Main_and_Test_Ouput.docx
+++ b/Computer_Science/Computer_Science_II/Mod3PA-TLever/Main_and_Test_Ouput.docx
@@ -66,6 +66,27 @@
         </w:rPr>
         <w:t>Main Output</w:t>
       </w:r>
+      <w:r>
+        <w:rPr>
+          <w:i/>
+          <w:iCs/>
+        </w:rPr>
+        <w:t xml:space="preserve"> for argument string “</w:t>
+      </w:r>
+      <w:r>
+        <w:rPr>
+          <w:i/>
+          <w:iCs/>
+        </w:rPr>
+        <w:t>I 8</w:t>
+      </w:r>
+      <w:r>
+        <w:rPr>
+          <w:i/>
+          <w:iCs/>
+        </w:rPr>
+        <w:t>”</w:t>
+      </w:r>
     </w:p>
     <w:p/>
     <w:p>
@@ -74,10 +95,10 @@
           <w:noProof/>
         </w:rPr>
         <w:drawing>
-          <wp:inline distT="0" distB="0" distL="0" distR="0" wp14:anchorId="44C78F59" wp14:editId="3CEAC902">
-            <wp:extent cx="5943600" cy="1296670"/>
+          <wp:inline distT="0" distB="0" distL="0" distR="0" wp14:anchorId="44463E01" wp14:editId="55C591D1">
+            <wp:extent cx="914400" cy="1371600"/>
             <wp:effectExtent l="0" t="0" r="0" b="0"/>
-            <wp:docPr id="1" name="Picture 1"/>
+            <wp:docPr id="9" name="Picture 9"/>
             <wp:cNvGraphicFramePr>
               <a:graphicFrameLocks xmlns:a="http://schemas.openxmlformats.org/drawingml/2006/main" noChangeAspect="1"/>
             </wp:cNvGraphicFramePr>
@@ -97,7 +118,7 @@
                   <pic:spPr>
                     <a:xfrm>
                       <a:off x="0" y="0"/>
-                      <a:ext cx="5943600" cy="1296670"/>
+                      <a:ext cx="914400" cy="1371600"/>
                     </a:xfrm>
                     <a:prstGeom prst="rect">
                       <a:avLst/>
@@ -111,7 +132,6 @@
       </w:r>
     </w:p>
     <w:p/>
-    <w:p/>
     <w:p>
       <w:pPr>
         <w:rPr>
@@ -124,7 +144,42 @@
           <w:i/>
           <w:iCs/>
         </w:rPr>
-        <w:t>Test Output for main</w:t>
+        <w:t>Main Output</w:t>
+      </w:r>
+      <w:r>
+        <w:rPr>
+          <w:i/>
+          <w:iCs/>
+        </w:rPr>
+        <w:t xml:space="preserve"> for argument string “</w:t>
+      </w:r>
+      <w:r>
+        <w:rPr>
+          <w:i/>
+          <w:iCs/>
+        </w:rPr>
+        <w:t>Java</w:t>
+      </w:r>
+      <w:r>
+        <w:rPr>
+          <w:i/>
+          <w:iCs/>
+        </w:rPr>
+        <w:t xml:space="preserve"> </w:t>
+      </w:r>
+      <w:r>
+        <w:rPr>
+          <w:i/>
+          <w:iCs/>
+        </w:rPr>
+        <w:t>3</w:t>
+      </w:r>
+      <w:r>
+        <w:rPr>
+          <w:i/>
+          <w:iCs/>
+        </w:rPr>
+        <w:t>”</w:t>
       </w:r>
     </w:p>
     <w:p/>
@@ -134,10 +189,10 @@
           <w:noProof/>
         </w:rPr>
         <w:drawing>
-          <wp:inline distT="0" distB="0" distL="0" distR="0" wp14:anchorId="185C38A4" wp14:editId="24F5A8B9">
-            <wp:extent cx="4876800" cy="1190625"/>
-            <wp:effectExtent l="0" t="0" r="0" b="9525"/>
-            <wp:docPr id="4" name="Picture 4"/>
+          <wp:inline distT="0" distB="0" distL="0" distR="0" wp14:anchorId="00478BC2" wp14:editId="53C9366A">
+            <wp:extent cx="1333500" cy="1371600"/>
+            <wp:effectExtent l="0" t="0" r="0" b="0"/>
+            <wp:docPr id="7" name="Picture 7"/>
             <wp:cNvGraphicFramePr>
               <a:graphicFrameLocks xmlns:a="http://schemas.openxmlformats.org/drawingml/2006/main" noChangeAspect="1"/>
             </wp:cNvGraphicFramePr>
@@ -157,7 +212,7 @@
                   <pic:spPr>
                     <a:xfrm>
                       <a:off x="0" y="0"/>
-                      <a:ext cx="4876800" cy="1190625"/>
+                      <a:ext cx="1333500" cy="1371600"/>
                     </a:xfrm>
                     <a:prstGeom prst="rect">
                       <a:avLst/>
@@ -171,44 +226,34 @@
       </w:r>
     </w:p>
     <w:p/>
-    <w:p/>
-    <w:p/>
-    <w:p>
-      <w:pPr>
-        <w:rPr>
-          <w:i/>
-          <w:iCs/>
-        </w:rPr>
-      </w:pPr>
-      <w:r>
-        <w:rPr>
-          <w:i/>
-          <w:iCs/>
-        </w:rPr>
-        <w:br w:type="page"/>
-      </w:r>
-    </w:p>
-    <w:p>
-      <w:pPr>
-        <w:rPr>
-          <w:i/>
-          <w:iCs/>
-        </w:rPr>
-      </w:pPr>
-      <w:r>
-        <w:rPr>
-          <w:i/>
-          <w:iCs/>
-        </w:rPr>
-        <w:lastRenderedPageBreak/>
-        <w:t>Test Output</w:t>
-      </w:r>
-      <w:r>
-        <w:rPr>
-          <w:i/>
-          <w:iCs/>
-        </w:rPr>
-        <w:t xml:space="preserve"> for smallest with One Argument</w:t>
+    <w:p>
+      <w:r>
+        <w:rPr>
+          <w:i/>
+          <w:iCs/>
+        </w:rPr>
+        <w:t>Main Output</w:t>
+      </w:r>
+      <w:r>
+        <w:rPr>
+          <w:i/>
+          <w:iCs/>
+        </w:rPr>
+        <w:t xml:space="preserve"> for argument string “</w:t>
+      </w:r>
+      <w:r>
+        <w:rPr>
+          <w:i/>
+          <w:iCs/>
+        </w:rPr>
+        <w:t>I -10</w:t>
+      </w:r>
+      <w:r>
+        <w:rPr>
+          <w:i/>
+          <w:iCs/>
+        </w:rPr>
+        <w:t>”</w:t>
       </w:r>
     </w:p>
     <w:p/>
@@ -218,10 +263,10 @@
           <w:noProof/>
         </w:rPr>
         <w:drawing>
-          <wp:inline distT="0" distB="0" distL="0" distR="0" wp14:anchorId="28A91426" wp14:editId="7976ABAD">
-            <wp:extent cx="3371850" cy="4381500"/>
+          <wp:inline distT="0" distB="0" distL="0" distR="0" wp14:anchorId="7ADFC567" wp14:editId="03D2FE4E">
+            <wp:extent cx="5943600" cy="1130935"/>
             <wp:effectExtent l="0" t="0" r="0" b="0"/>
-            <wp:docPr id="2" name="Picture 2"/>
+            <wp:docPr id="1" name="Picture 1"/>
             <wp:cNvGraphicFramePr>
               <a:graphicFrameLocks xmlns:a="http://schemas.openxmlformats.org/drawingml/2006/main" noChangeAspect="1"/>
             </wp:cNvGraphicFramePr>
@@ -241,7 +286,7 @@
                   <pic:spPr>
                     <a:xfrm>
                       <a:off x="0" y="0"/>
-                      <a:ext cx="3371850" cy="4381500"/>
+                      <a:ext cx="5943600" cy="1130935"/>
                     </a:xfrm>
                     <a:prstGeom prst="rect">
                       <a:avLst/>
@@ -255,12 +300,22 @@
       </w:r>
     </w:p>
     <w:p/>
-    <w:p>
-      <w:r>
+    <w:p/>
+    <w:p>
+      <w:pPr>
+        <w:rPr>
+          <w:i/>
+          <w:iCs/>
+        </w:rPr>
+      </w:pPr>
+      <w:r>
+        <w:rPr>
+          <w:i/>
+          <w:iCs/>
+        </w:rPr>
         <w:br w:type="page"/>
       </w:r>
     </w:p>
-    <w:p/>
     <w:p>
       <w:pPr>
         <w:rPr>
@@ -273,7 +328,8 @@
           <w:i/>
           <w:iCs/>
         </w:rPr>
-        <w:t>Test Output for smallest with Two Arguments</w:t>
+        <w:lastRenderedPageBreak/>
+        <w:t>Test Output for main</w:t>
       </w:r>
     </w:p>
     <w:p/>
@@ -283,10 +339,10 @@
           <w:noProof/>
         </w:rPr>
         <w:drawing>
-          <wp:inline distT="0" distB="0" distL="0" distR="0" wp14:anchorId="3AA1A9F4" wp14:editId="6701C00B">
-            <wp:extent cx="3305175" cy="4743450"/>
-            <wp:effectExtent l="0" t="0" r="9525" b="0"/>
-            <wp:docPr id="5" name="Picture 5"/>
+          <wp:inline distT="0" distB="0" distL="0" distR="0" wp14:anchorId="60CB3B0E" wp14:editId="4E77011A">
+            <wp:extent cx="5943600" cy="1780540"/>
+            <wp:effectExtent l="0" t="0" r="0" b="0"/>
+            <wp:docPr id="10" name="Picture 10"/>
             <wp:cNvGraphicFramePr>
               <a:graphicFrameLocks xmlns:a="http://schemas.openxmlformats.org/drawingml/2006/main" noChangeAspect="1"/>
             </wp:cNvGraphicFramePr>
@@ -306,6 +362,155 @@
                   <pic:spPr>
                     <a:xfrm>
                       <a:off x="0" y="0"/>
+                      <a:ext cx="5943600" cy="1780540"/>
+                    </a:xfrm>
+                    <a:prstGeom prst="rect">
+                      <a:avLst/>
+                    </a:prstGeom>
+                  </pic:spPr>
+                </pic:pic>
+              </a:graphicData>
+            </a:graphic>
+          </wp:inline>
+        </w:drawing>
+      </w:r>
+    </w:p>
+    <w:p/>
+    <w:p/>
+    <w:p/>
+    <w:p>
+      <w:pPr>
+        <w:rPr>
+          <w:i/>
+          <w:iCs/>
+        </w:rPr>
+      </w:pPr>
+      <w:r>
+        <w:rPr>
+          <w:i/>
+          <w:iCs/>
+        </w:rPr>
+        <w:br w:type="page"/>
+      </w:r>
+    </w:p>
+    <w:p>
+      <w:pPr>
+        <w:rPr>
+          <w:i/>
+          <w:iCs/>
+        </w:rPr>
+      </w:pPr>
+      <w:r>
+        <w:rPr>
+          <w:i/>
+          <w:iCs/>
+        </w:rPr>
+        <w:lastRenderedPageBreak/>
+        <w:t>Test Output</w:t>
+      </w:r>
+      <w:r>
+        <w:rPr>
+          <w:i/>
+          <w:iCs/>
+        </w:rPr>
+        <w:t xml:space="preserve"> for smallest with One Argument</w:t>
+      </w:r>
+    </w:p>
+    <w:p/>
+    <w:p>
+      <w:r>
+        <w:rPr>
+          <w:noProof/>
+        </w:rPr>
+        <w:drawing>
+          <wp:inline distT="0" distB="0" distL="0" distR="0" wp14:anchorId="28A91426" wp14:editId="7976ABAD">
+            <wp:extent cx="3371850" cy="4381500"/>
+            <wp:effectExtent l="0" t="0" r="0" b="0"/>
+            <wp:docPr id="2" name="Picture 2"/>
+            <wp:cNvGraphicFramePr>
+              <a:graphicFrameLocks xmlns:a="http://schemas.openxmlformats.org/drawingml/2006/main" noChangeAspect="1"/>
+            </wp:cNvGraphicFramePr>
+            <a:graphic xmlns:a="http://schemas.openxmlformats.org/drawingml/2006/main">
+              <a:graphicData uri="http://schemas.openxmlformats.org/drawingml/2006/picture">
+                <pic:pic xmlns:pic="http://schemas.openxmlformats.org/drawingml/2006/picture">
+                  <pic:nvPicPr>
+                    <pic:cNvPr id="1" name=""/>
+                    <pic:cNvPicPr/>
+                  </pic:nvPicPr>
+                  <pic:blipFill>
+                    <a:blip r:embed="rId8"/>
+                    <a:stretch>
+                      <a:fillRect/>
+                    </a:stretch>
+                  </pic:blipFill>
+                  <pic:spPr>
+                    <a:xfrm>
+                      <a:off x="0" y="0"/>
+                      <a:ext cx="3371850" cy="4381500"/>
+                    </a:xfrm>
+                    <a:prstGeom prst="rect">
+                      <a:avLst/>
+                    </a:prstGeom>
+                  </pic:spPr>
+                </pic:pic>
+              </a:graphicData>
+            </a:graphic>
+          </wp:inline>
+        </w:drawing>
+      </w:r>
+    </w:p>
+    <w:p/>
+    <w:p>
+      <w:r>
+        <w:br w:type="page"/>
+      </w:r>
+    </w:p>
+    <w:p/>
+    <w:p>
+      <w:pPr>
+        <w:rPr>
+          <w:i/>
+          <w:iCs/>
+        </w:rPr>
+      </w:pPr>
+      <w:r>
+        <w:rPr>
+          <w:i/>
+          <w:iCs/>
+        </w:rPr>
+        <w:t>Test Output for smallest with Two Arguments</w:t>
+      </w:r>
+    </w:p>
+    <w:p/>
+    <w:p>
+      <w:r>
+        <w:rPr>
+          <w:noProof/>
+        </w:rPr>
+        <w:drawing>
+          <wp:inline distT="0" distB="0" distL="0" distR="0" wp14:anchorId="3AA1A9F4" wp14:editId="6701C00B">
+            <wp:extent cx="3305175" cy="4743450"/>
+            <wp:effectExtent l="0" t="0" r="9525" b="0"/>
+            <wp:docPr id="5" name="Picture 5"/>
+            <wp:cNvGraphicFramePr>
+              <a:graphicFrameLocks xmlns:a="http://schemas.openxmlformats.org/drawingml/2006/main" noChangeAspect="1"/>
+            </wp:cNvGraphicFramePr>
+            <a:graphic xmlns:a="http://schemas.openxmlformats.org/drawingml/2006/main">
+              <a:graphicData uri="http://schemas.openxmlformats.org/drawingml/2006/picture">
+                <pic:pic xmlns:pic="http://schemas.openxmlformats.org/drawingml/2006/picture">
+                  <pic:nvPicPr>
+                    <pic:cNvPr id="1" name=""/>
+                    <pic:cNvPicPr/>
+                  </pic:nvPicPr>
+                  <pic:blipFill>
+                    <a:blip r:embed="rId9"/>
+                    <a:stretch>
+                      <a:fillRect/>
+                    </a:stretch>
+                  </pic:blipFill>
+                  <pic:spPr>
+                    <a:xfrm>
+                      <a:off x="0" y="0"/>
                       <a:ext cx="3305175" cy="4743450"/>
                     </a:xfrm>
                     <a:prstGeom prst="rect">
@@ -321,7 +526,141 @@
     </w:p>
     <w:p/>
     <w:p/>
-    <w:p/>
+    <w:p>
+      <w:pPr>
+        <w:rPr>
+          <w:b/>
+          <w:bCs/>
+          <w:u w:val="single"/>
+        </w:rPr>
+      </w:pPr>
+      <w:r>
+        <w:rPr>
+          <w:b/>
+          <w:bCs/>
+          <w:u w:val="single"/>
+        </w:rPr>
+        <w:t>Problem 4A: Area Fill</w:t>
+      </w:r>
+    </w:p>
+    <w:p/>
+    <w:p>
+      <w:r>
+        <w:t>Main Output for argument string “</w:t>
+      </w:r>
+      <w:r>
+        <w:t>resources/area2.txt 1 2</w:t>
+      </w:r>
+      <w:r>
+        <w:t>”</w:t>
+      </w:r>
+    </w:p>
+    <w:p/>
+    <w:p>
+      <w:r>
+        <w:rPr>
+          <w:noProof/>
+        </w:rPr>
+        <w:lastRenderedPageBreak/>
+        <w:drawing>
+          <wp:inline distT="0" distB="0" distL="0" distR="0" wp14:anchorId="095F6000" wp14:editId="2AF29520">
+            <wp:extent cx="2305050" cy="8191500"/>
+            <wp:effectExtent l="0" t="0" r="0" b="0"/>
+            <wp:docPr id="3" name="Picture 3"/>
+            <wp:cNvGraphicFramePr>
+              <a:graphicFrameLocks xmlns:a="http://schemas.openxmlformats.org/drawingml/2006/main" noChangeAspect="1"/>
+            </wp:cNvGraphicFramePr>
+            <a:graphic xmlns:a="http://schemas.openxmlformats.org/drawingml/2006/main">
+              <a:graphicData uri="http://schemas.openxmlformats.org/drawingml/2006/picture">
+                <pic:pic xmlns:pic="http://schemas.openxmlformats.org/drawingml/2006/picture">
+                  <pic:nvPicPr>
+                    <pic:cNvPr id="1" name=""/>
+                    <pic:cNvPicPr/>
+                  </pic:nvPicPr>
+                  <pic:blipFill>
+                    <a:blip r:embed="rId10"/>
+                    <a:stretch>
+                      <a:fillRect/>
+                    </a:stretch>
+                  </pic:blipFill>
+                  <pic:spPr>
+                    <a:xfrm>
+                      <a:off x="0" y="0"/>
+                      <a:ext cx="2305050" cy="8191500"/>
+                    </a:xfrm>
+                    <a:prstGeom prst="rect">
+                      <a:avLst/>
+                    </a:prstGeom>
+                  </pic:spPr>
+                </pic:pic>
+              </a:graphicData>
+            </a:graphic>
+          </wp:inline>
+        </w:drawing>
+      </w:r>
+    </w:p>
+    <w:p>
+      <w:r>
+        <w:lastRenderedPageBreak/>
+        <w:t xml:space="preserve">Main Output for argument string </w:t>
+      </w:r>
+      <w:r>
+        <w:t>“</w:t>
+      </w:r>
+      <w:r>
+        <w:t xml:space="preserve">resources/area2.txt 1 </w:t>
+      </w:r>
+      <w:r>
+        <w:t>3</w:t>
+      </w:r>
+      <w:r>
+        <w:t>”</w:t>
+      </w:r>
+    </w:p>
+    <w:p/>
+    <w:p>
+      <w:r>
+        <w:rPr>
+          <w:noProof/>
+        </w:rPr>
+        <w:lastRenderedPageBreak/>
+        <w:drawing>
+          <wp:inline distT="0" distB="0" distL="0" distR="0" wp14:anchorId="17810074" wp14:editId="4AFB1877">
+            <wp:extent cx="2286000" cy="8201025"/>
+            <wp:effectExtent l="0" t="0" r="0" b="9525"/>
+            <wp:docPr id="6" name="Picture 6"/>
+            <wp:cNvGraphicFramePr>
+              <a:graphicFrameLocks xmlns:a="http://schemas.openxmlformats.org/drawingml/2006/main" noChangeAspect="1"/>
+            </wp:cNvGraphicFramePr>
+            <a:graphic xmlns:a="http://schemas.openxmlformats.org/drawingml/2006/main">
+              <a:graphicData uri="http://schemas.openxmlformats.org/drawingml/2006/picture">
+                <pic:pic xmlns:pic="http://schemas.openxmlformats.org/drawingml/2006/picture">
+                  <pic:nvPicPr>
+                    <pic:cNvPr id="1" name=""/>
+                    <pic:cNvPicPr/>
+                  </pic:nvPicPr>
+                  <pic:blipFill>
+                    <a:blip r:embed="rId11"/>
+                    <a:stretch>
+                      <a:fillRect/>
+                    </a:stretch>
+                  </pic:blipFill>
+                  <pic:spPr>
+                    <a:xfrm>
+                      <a:off x="0" y="0"/>
+                      <a:ext cx="2286000" cy="8201025"/>
+                    </a:xfrm>
+                    <a:prstGeom prst="rect">
+                      <a:avLst/>
+                    </a:prstGeom>
+                  </pic:spPr>
+                </pic:pic>
+              </a:graphicData>
+            </a:graphic>
+          </wp:inline>
+        </w:drawing>
+      </w:r>
+    </w:p>
     <w:sectPr>
       <w:pgSz w:w="12240" w:h="15840"/>
       <w:pgMar w:top="1440" w:right="1440" w:bottom="1440" w:left="1440" w:header="720" w:footer="720" w:gutter="0"/>

</xml_diff>

<commit_message>
Tested Matrix Editor and prepared submittals
Going to submit and proceed to fixing random number generation in Mystery Sort.
</commit_message>
<xml_diff>
--- a/Computer_Science/Computer_Science_II/Mod3PA-TLever/Main_and_Test_Ouput.docx
+++ b/Computer_Science/Computer_Science_II/Mod3PA-TLever/Main_and_Test_Ouput.docx
@@ -71,21 +71,7 @@
           <w:i/>
           <w:iCs/>
         </w:rPr>
-        <w:t xml:space="preserve"> for argument string “</w:t>
-      </w:r>
-      <w:r>
-        <w:rPr>
-          <w:i/>
-          <w:iCs/>
-        </w:rPr>
-        <w:t>I 8</w:t>
-      </w:r>
-      <w:r>
-        <w:rPr>
-          <w:i/>
-          <w:iCs/>
-        </w:rPr>
-        <w:t>”</w:t>
+        <w:t xml:space="preserve"> for argument string “I 8”</w:t>
       </w:r>
     </w:p>
     <w:p/>
@@ -239,21 +225,7 @@
           <w:i/>
           <w:iCs/>
         </w:rPr>
-        <w:t xml:space="preserve"> for argument string “</w:t>
-      </w:r>
-      <w:r>
-        <w:rPr>
-          <w:i/>
-          <w:iCs/>
-        </w:rPr>
-        <w:t>I -10</w:t>
-      </w:r>
-      <w:r>
-        <w:rPr>
-          <w:i/>
-          <w:iCs/>
-        </w:rPr>
-        <w:t>”</w:t>
+        <w:t xml:space="preserve"> for argument string “I -10”</w:t>
       </w:r>
     </w:p>
     <w:p/>
@@ -602,19 +574,13 @@
     <w:p>
       <w:r>
         <w:lastRenderedPageBreak/>
-        <w:t xml:space="preserve">Main Output for argument string </w:t>
-      </w:r>
-      <w:r>
-        <w:t>“</w:t>
+        <w:t>Main Output for argument string “</w:t>
       </w:r>
       <w:r>
         <w:t xml:space="preserve">resources/area2.txt 1 </w:t>
       </w:r>
       <w:r>
-        <w:t>3</w:t>
-      </w:r>
-      <w:r>
-        <w:t>”</w:t>
+        <w:t>3”</w:t>
       </w:r>
     </w:p>
     <w:p/>
@@ -649,6 +615,55 @@
                     <a:xfrm>
                       <a:off x="0" y="0"/>
                       <a:ext cx="2286000" cy="8201025"/>
+                    </a:xfrm>
+                    <a:prstGeom prst="rect">
+                      <a:avLst/>
+                    </a:prstGeom>
+                  </pic:spPr>
+                </pic:pic>
+              </a:graphicData>
+            </a:graphic>
+          </wp:inline>
+        </w:drawing>
+      </w:r>
+    </w:p>
+    <w:p>
+      <w:r>
+        <w:lastRenderedPageBreak/>
+        <w:t>Test Output</w:t>
+      </w:r>
+    </w:p>
+    <w:p/>
+    <w:p>
+      <w:r>
+        <w:rPr>
+          <w:noProof/>
+        </w:rPr>
+        <w:drawing>
+          <wp:inline distT="0" distB="0" distL="0" distR="0" wp14:anchorId="518F39E1" wp14:editId="69B92316">
+            <wp:extent cx="5943600" cy="2424430"/>
+            <wp:effectExtent l="0" t="0" r="0" b="0"/>
+            <wp:docPr id="4" name="Picture 4"/>
+            <wp:cNvGraphicFramePr>
+              <a:graphicFrameLocks xmlns:a="http://schemas.openxmlformats.org/drawingml/2006/main" noChangeAspect="1"/>
+            </wp:cNvGraphicFramePr>
+            <a:graphic xmlns:a="http://schemas.openxmlformats.org/drawingml/2006/main">
+              <a:graphicData uri="http://schemas.openxmlformats.org/drawingml/2006/picture">
+                <pic:pic xmlns:pic="http://schemas.openxmlformats.org/drawingml/2006/picture">
+                  <pic:nvPicPr>
+                    <pic:cNvPr id="1" name=""/>
+                    <pic:cNvPicPr/>
+                  </pic:nvPicPr>
+                  <pic:blipFill>
+                    <a:blip r:embed="rId12"/>
+                    <a:stretch>
+                      <a:fillRect/>
+                    </a:stretch>
+                  </pic:blipFill>
+                  <pic:spPr>
+                    <a:xfrm>
+                      <a:off x="0" y="0"/>
+                      <a:ext cx="5943600" cy="2424430"/>
                     </a:xfrm>
                     <a:prstGeom prst="rect">
                       <a:avLst/>

</xml_diff>

<commit_message>
Streamlined, clarified, commented, and tested Keypad
Going to submit Mod3PA-TLever.
</commit_message>
<xml_diff>
--- a/Computer_Science/Computer_Science_II/Mod3PA-TLever/Main_and_Test_Ouput.docx
+++ b/Computer_Science/Computer_Science_II/Mod3PA-TLever/Main_and_Test_Ouput.docx
@@ -860,27 +860,7 @@
           <w:sz w:val="20"/>
           <w:szCs w:val="20"/>
         </w:rPr>
-        <w:t xml:space="preserve"> </w:t>
-      </w:r>
-      <w:proofErr w:type="spellStart"/>
-      <w:r>
-        <w:rPr>
-          <w:rFonts w:ascii="Consolas" w:hAnsi="Consolas" w:cs="Consolas"/>
-          <w:color w:val="000000"/>
-          <w:sz w:val="20"/>
-          <w:szCs w:val="20"/>
-        </w:rPr>
-        <w:t>Com.TSL.SelectionSortUtilities</w:t>
-      </w:r>
-      <w:proofErr w:type="spellEnd"/>
-      <w:r>
-        <w:rPr>
-          <w:rFonts w:ascii="Consolas" w:hAnsi="Consolas" w:cs="Consolas"/>
-          <w:color w:val="000000"/>
-          <w:sz w:val="20"/>
-          <w:szCs w:val="20"/>
-        </w:rPr>
-        <w:t>;</w:t>
+        <w:t xml:space="preserve"> Com.TSL.SelectionSortUtilities;</w:t>
       </w:r>
     </w:p>
     <w:p>
@@ -936,27 +916,7 @@
           <w:sz w:val="20"/>
           <w:szCs w:val="20"/>
         </w:rPr>
-        <w:t xml:space="preserve"> </w:t>
-      </w:r>
-      <w:proofErr w:type="spellStart"/>
-      <w:r>
-        <w:rPr>
-          <w:rFonts w:ascii="Consolas" w:hAnsi="Consolas" w:cs="Consolas"/>
-          <w:color w:val="000000"/>
-          <w:sz w:val="20"/>
-          <w:szCs w:val="20"/>
-        </w:rPr>
-        <w:t>java.util.Arrays</w:t>
-      </w:r>
-      <w:proofErr w:type="spellEnd"/>
-      <w:r>
-        <w:rPr>
-          <w:rFonts w:ascii="Consolas" w:hAnsi="Consolas" w:cs="Consolas"/>
-          <w:color w:val="000000"/>
-          <w:sz w:val="20"/>
-          <w:szCs w:val="20"/>
-        </w:rPr>
-        <w:t>;</w:t>
+        <w:t xml:space="preserve"> java.util.Arrays;</w:t>
       </w:r>
     </w:p>
     <w:p>
@@ -1055,27 +1015,7 @@
           <w:sz w:val="20"/>
           <w:szCs w:val="20"/>
         </w:rPr>
-        <w:t xml:space="preserve"> * </w:t>
-      </w:r>
-      <w:proofErr w:type="spellStart"/>
-      <w:r>
-        <w:rPr>
-          <w:rFonts w:ascii="Consolas" w:hAnsi="Consolas" w:cs="Consolas"/>
-          <w:color w:val="3F5FBF"/>
-          <w:sz w:val="20"/>
-          <w:szCs w:val="20"/>
-        </w:rPr>
-        <w:t>SelectionSortPA</w:t>
-      </w:r>
-      <w:proofErr w:type="spellEnd"/>
-      <w:r>
-        <w:rPr>
-          <w:rFonts w:ascii="Consolas" w:hAnsi="Consolas" w:cs="Consolas"/>
-          <w:color w:val="3F5FBF"/>
-          <w:sz w:val="20"/>
-          <w:szCs w:val="20"/>
-        </w:rPr>
-        <w:t xml:space="preserve"> encapsulates the entry point of this program, which gets an array size from a command</w:t>
+        <w:t xml:space="preserve"> * SelectionSortPA encapsulates the entry point of this program, which gets an array size from a command</w:t>
       </w:r>
       <w:r>
         <w:rPr>
@@ -1385,27 +1325,7 @@
           <w:sz w:val="20"/>
           <w:szCs w:val="20"/>
         </w:rPr>
-        <w:t xml:space="preserve"> </w:t>
-      </w:r>
-      <w:proofErr w:type="spellStart"/>
-      <w:r>
-        <w:rPr>
-          <w:rFonts w:ascii="Consolas" w:hAnsi="Consolas" w:cs="Consolas"/>
-          <w:color w:val="000000"/>
-          <w:sz w:val="20"/>
-          <w:szCs w:val="20"/>
-        </w:rPr>
-        <w:t>SelectionSortPA</w:t>
-      </w:r>
-      <w:proofErr w:type="spellEnd"/>
-      <w:r>
-        <w:rPr>
-          <w:rFonts w:ascii="Consolas" w:hAnsi="Consolas" w:cs="Consolas"/>
-          <w:color w:val="000000"/>
-          <w:sz w:val="20"/>
-          <w:szCs w:val="20"/>
-        </w:rPr>
-        <w:t xml:space="preserve"> </w:t>
+        <w:t xml:space="preserve"> SelectionSortPA </w:t>
       </w:r>
     </w:p>
     <w:p>
@@ -1530,7 +1450,6 @@
         </w:rPr>
         <w:t xml:space="preserve">[] </w:t>
       </w:r>
-      <w:proofErr w:type="spellStart"/>
       <w:r>
         <w:rPr>
           <w:rFonts w:ascii="Consolas" w:hAnsi="Consolas" w:cs="Consolas"/>
@@ -1542,7 +1461,6 @@
         </w:rPr>
         <w:t>theArrayOfIntegers</w:t>
       </w:r>
-      <w:proofErr w:type="spellEnd"/>
       <w:r>
         <w:rPr>
           <w:rFonts w:ascii="Consolas" w:hAnsi="Consolas" w:cs="Consolas"/>
@@ -1801,19 +1719,8 @@
           <w:sz w:val="20"/>
           <w:szCs w:val="20"/>
         </w:rPr>
-        <w:t xml:space="preserve"> </w:t>
-      </w:r>
-      <w:proofErr w:type="spellStart"/>
-      <w:r>
-        <w:rPr>
-          <w:rFonts w:ascii="Consolas" w:hAnsi="Consolas" w:cs="Consolas"/>
-          <w:color w:val="3F5FBF"/>
-          <w:sz w:val="20"/>
-          <w:szCs w:val="20"/>
-        </w:rPr>
-        <w:t>args</w:t>
-      </w:r>
-      <w:proofErr w:type="spellEnd"/>
+        <w:t xml:space="preserve"> args</w:t>
+      </w:r>
     </w:p>
     <w:p>
       <w:pPr>
@@ -1854,19 +1761,8 @@
           <w:sz w:val="20"/>
           <w:szCs w:val="20"/>
         </w:rPr>
-        <w:t xml:space="preserve"> </w:t>
-      </w:r>
-      <w:proofErr w:type="spellStart"/>
-      <w:r>
-        <w:rPr>
-          <w:rFonts w:ascii="Consolas" w:hAnsi="Consolas" w:cs="Consolas"/>
-          <w:color w:val="3F5FBF"/>
-          <w:sz w:val="20"/>
-          <w:szCs w:val="20"/>
-        </w:rPr>
-        <w:t>AnInvalidArraySizeException</w:t>
-      </w:r>
-      <w:proofErr w:type="spellEnd"/>
+        <w:t xml:space="preserve"> AnInvalidArraySizeException</w:t>
+      </w:r>
     </w:p>
     <w:p>
       <w:pPr>
@@ -2009,7 +1905,6 @@
         </w:rPr>
         <w:t xml:space="preserve"> main( String[] </w:t>
       </w:r>
-      <w:proofErr w:type="spellStart"/>
       <w:r>
         <w:rPr>
           <w:rFonts w:ascii="Consolas" w:hAnsi="Consolas" w:cs="Consolas"/>
@@ -2019,7 +1914,6 @@
         </w:rPr>
         <w:t>args</w:t>
       </w:r>
-      <w:proofErr w:type="spellEnd"/>
       <w:r>
         <w:rPr>
           <w:rFonts w:ascii="Consolas" w:hAnsi="Consolas" w:cs="Consolas"/>
@@ -2047,19 +1941,8 @@
           <w:sz w:val="20"/>
           <w:szCs w:val="20"/>
         </w:rPr>
-        <w:t xml:space="preserve"> </w:t>
-      </w:r>
-      <w:proofErr w:type="spellStart"/>
-      <w:r>
-        <w:rPr>
-          <w:rFonts w:ascii="Consolas" w:hAnsi="Consolas" w:cs="Consolas"/>
-          <w:color w:val="000000"/>
-          <w:sz w:val="20"/>
-          <w:szCs w:val="20"/>
-        </w:rPr>
-        <w:t>AnInvalidArraySizeException</w:t>
-      </w:r>
-      <w:proofErr w:type="spellEnd"/>
+        <w:t xml:space="preserve"> AnInvalidArraySizeException</w:t>
+      </w:r>
     </w:p>
     <w:p>
       <w:pPr>
@@ -2143,7 +2026,6 @@
         </w:rPr>
         <w:t xml:space="preserve"> </w:t>
       </w:r>
-      <w:proofErr w:type="spellStart"/>
       <w:r>
         <w:rPr>
           <w:rFonts w:ascii="Consolas" w:hAnsi="Consolas" w:cs="Consolas"/>
@@ -2153,7 +2035,6 @@
         </w:rPr>
         <w:t>theArraySize</w:t>
       </w:r>
-      <w:proofErr w:type="spellEnd"/>
       <w:r>
         <w:rPr>
           <w:rFonts w:ascii="Consolas" w:hAnsi="Consolas" w:cs="Consolas"/>
@@ -2261,7 +2142,6 @@
         </w:rPr>
         <w:tab/>
       </w:r>
-      <w:proofErr w:type="spellStart"/>
       <w:r>
         <w:rPr>
           <w:rFonts w:ascii="Consolas" w:hAnsi="Consolas" w:cs="Consolas"/>
@@ -2273,7 +2153,6 @@
         </w:rPr>
         <w:t>theArrayOfIntegers</w:t>
       </w:r>
-      <w:proofErr w:type="spellEnd"/>
       <w:r>
         <w:rPr>
           <w:rFonts w:ascii="Consolas" w:hAnsi="Consolas" w:cs="Consolas"/>
@@ -2323,7 +2202,6 @@
         </w:rPr>
         <w:t>[</w:t>
       </w:r>
-      <w:proofErr w:type="spellStart"/>
       <w:r>
         <w:rPr>
           <w:rFonts w:ascii="Consolas" w:hAnsi="Consolas" w:cs="Consolas"/>
@@ -2333,7 +2211,6 @@
         </w:rPr>
         <w:t>theArraySize</w:t>
       </w:r>
-      <w:proofErr w:type="spellEnd"/>
       <w:r>
         <w:rPr>
           <w:rFonts w:ascii="Consolas" w:hAnsi="Consolas" w:cs="Consolas"/>
@@ -2402,28 +2279,8 @@
           <w:szCs w:val="20"/>
         </w:rPr>
         <w:tab/>
-      </w:r>
-      <w:proofErr w:type="spellStart"/>
-      <w:r>
-        <w:rPr>
-          <w:rFonts w:ascii="Consolas" w:hAnsi="Consolas" w:cs="Consolas"/>
-          <w:color w:val="000000"/>
-          <w:sz w:val="20"/>
-          <w:szCs w:val="20"/>
-        </w:rPr>
-        <w:t>RandomDataGenerator</w:t>
-      </w:r>
-      <w:proofErr w:type="spellEnd"/>
-      <w:r>
-        <w:rPr>
-          <w:rFonts w:ascii="Consolas" w:hAnsi="Consolas" w:cs="Consolas"/>
-          <w:color w:val="000000"/>
-          <w:sz w:val="20"/>
-          <w:szCs w:val="20"/>
-        </w:rPr>
-        <w:t xml:space="preserve"> </w:t>
-      </w:r>
-      <w:proofErr w:type="spellStart"/>
+        <w:t xml:space="preserve">RandomDataGenerator </w:t>
+      </w:r>
       <w:r>
         <w:rPr>
           <w:rFonts w:ascii="Consolas" w:hAnsi="Consolas" w:cs="Consolas"/>
@@ -2433,7 +2290,6 @@
         </w:rPr>
         <w:t>theRandomDataGenerator</w:t>
       </w:r>
-      <w:proofErr w:type="spellEnd"/>
       <w:r>
         <w:rPr>
           <w:rFonts w:ascii="Consolas" w:hAnsi="Consolas" w:cs="Consolas"/>
@@ -2461,27 +2317,7 @@
           <w:sz w:val="20"/>
           <w:szCs w:val="20"/>
         </w:rPr>
-        <w:t xml:space="preserve"> </w:t>
-      </w:r>
-      <w:proofErr w:type="spellStart"/>
-      <w:r>
-        <w:rPr>
-          <w:rFonts w:ascii="Consolas" w:hAnsi="Consolas" w:cs="Consolas"/>
-          <w:color w:val="000000"/>
-          <w:sz w:val="20"/>
-          <w:szCs w:val="20"/>
-        </w:rPr>
-        <w:t>RandomDataGenerator</w:t>
-      </w:r>
-      <w:proofErr w:type="spellEnd"/>
-      <w:r>
-        <w:rPr>
-          <w:rFonts w:ascii="Consolas" w:hAnsi="Consolas" w:cs="Consolas"/>
-          <w:color w:val="000000"/>
-          <w:sz w:val="20"/>
-          <w:szCs w:val="20"/>
-        </w:rPr>
-        <w:t>();</w:t>
+        <w:t xml:space="preserve"> RandomDataGenerator();</w:t>
       </w:r>
     </w:p>
     <w:p>
@@ -2553,7 +2389,6 @@
         </w:rPr>
         <w:t xml:space="preserve"> </w:t>
       </w:r>
-      <w:proofErr w:type="spellStart"/>
       <w:r>
         <w:rPr>
           <w:rFonts w:ascii="Consolas" w:hAnsi="Consolas" w:cs="Consolas"/>
@@ -2563,7 +2398,6 @@
         </w:rPr>
         <w:t>i</w:t>
       </w:r>
-      <w:proofErr w:type="spellEnd"/>
       <w:r>
         <w:rPr>
           <w:rFonts w:ascii="Consolas" w:hAnsi="Consolas" w:cs="Consolas"/>
@@ -2573,7 +2407,6 @@
         </w:rPr>
         <w:t xml:space="preserve"> = 0; </w:t>
       </w:r>
-      <w:proofErr w:type="spellStart"/>
       <w:r>
         <w:rPr>
           <w:rFonts w:ascii="Consolas" w:hAnsi="Consolas" w:cs="Consolas"/>
@@ -2583,7 +2416,6 @@
         </w:rPr>
         <w:t>i</w:t>
       </w:r>
-      <w:proofErr w:type="spellEnd"/>
       <w:r>
         <w:rPr>
           <w:rFonts w:ascii="Consolas" w:hAnsi="Consolas" w:cs="Consolas"/>
@@ -2593,7 +2425,6 @@
         </w:rPr>
         <w:t xml:space="preserve"> &lt; </w:t>
       </w:r>
-      <w:proofErr w:type="spellStart"/>
       <w:r>
         <w:rPr>
           <w:rFonts w:ascii="Consolas" w:hAnsi="Consolas" w:cs="Consolas"/>
@@ -2603,7 +2434,6 @@
         </w:rPr>
         <w:t>theArraySize</w:t>
       </w:r>
-      <w:proofErr w:type="spellEnd"/>
       <w:r>
         <w:rPr>
           <w:rFonts w:ascii="Consolas" w:hAnsi="Consolas" w:cs="Consolas"/>
@@ -2613,7 +2443,6 @@
         </w:rPr>
         <w:t xml:space="preserve">; </w:t>
       </w:r>
-      <w:proofErr w:type="spellStart"/>
       <w:r>
         <w:rPr>
           <w:rFonts w:ascii="Consolas" w:hAnsi="Consolas" w:cs="Consolas"/>
@@ -2623,7 +2452,6 @@
         </w:rPr>
         <w:t>i</w:t>
       </w:r>
-      <w:proofErr w:type="spellEnd"/>
       <w:r>
         <w:rPr>
           <w:rFonts w:ascii="Consolas" w:hAnsi="Consolas" w:cs="Consolas"/>
@@ -2703,7 +2531,6 @@
         </w:rPr>
         <w:tab/>
       </w:r>
-      <w:proofErr w:type="spellStart"/>
       <w:r>
         <w:rPr>
           <w:rFonts w:ascii="Consolas" w:hAnsi="Consolas" w:cs="Consolas"/>
@@ -2715,7 +2542,6 @@
         </w:rPr>
         <w:t>theArrayOfIntegers</w:t>
       </w:r>
-      <w:proofErr w:type="spellEnd"/>
       <w:r>
         <w:rPr>
           <w:rFonts w:ascii="Consolas" w:hAnsi="Consolas" w:cs="Consolas"/>
@@ -2725,7 +2551,6 @@
         </w:rPr>
         <w:t>[</w:t>
       </w:r>
-      <w:proofErr w:type="spellStart"/>
       <w:r>
         <w:rPr>
           <w:rFonts w:ascii="Consolas" w:hAnsi="Consolas" w:cs="Consolas"/>
@@ -2735,7 +2560,6 @@
         </w:rPr>
         <w:t>i</w:t>
       </w:r>
-      <w:proofErr w:type="spellEnd"/>
       <w:r>
         <w:rPr>
           <w:rFonts w:ascii="Consolas" w:hAnsi="Consolas" w:cs="Consolas"/>
@@ -2745,7 +2569,6 @@
         </w:rPr>
         <w:t xml:space="preserve">] = </w:t>
       </w:r>
-      <w:proofErr w:type="spellStart"/>
       <w:r>
         <w:rPr>
           <w:rFonts w:ascii="Consolas" w:hAnsi="Consolas" w:cs="Consolas"/>
@@ -2762,27 +2585,7 @@
           <w:sz w:val="20"/>
           <w:szCs w:val="20"/>
         </w:rPr>
-        <w:t>.nextInt</w:t>
-      </w:r>
-      <w:proofErr w:type="spellEnd"/>
-      <w:r>
-        <w:rPr>
-          <w:rFonts w:ascii="Consolas" w:hAnsi="Consolas" w:cs="Consolas"/>
-          <w:color w:val="000000"/>
-          <w:sz w:val="20"/>
-          <w:szCs w:val="20"/>
-        </w:rPr>
-        <w:t xml:space="preserve">(0, </w:t>
-      </w:r>
-      <w:proofErr w:type="spellStart"/>
-      <w:r>
-        <w:rPr>
-          <w:rFonts w:ascii="Consolas" w:hAnsi="Consolas" w:cs="Consolas"/>
-          <w:color w:val="000000"/>
-          <w:sz w:val="20"/>
-          <w:szCs w:val="20"/>
-        </w:rPr>
-        <w:t>Integer.</w:t>
+        <w:t>.nextInt(0, Integer.</w:t>
       </w:r>
       <w:r>
         <w:rPr>
@@ -2797,7 +2600,6 @@
         </w:rPr>
         <w:t>MAX_VALUE</w:t>
       </w:r>
-      <w:proofErr w:type="spellEnd"/>
       <w:r>
         <w:rPr>
           <w:rFonts w:ascii="Consolas" w:hAnsi="Consolas" w:cs="Consolas"/>
@@ -2898,15 +2700,6 @@
           <w:szCs w:val="20"/>
         </w:rPr>
         <w:tab/>
-      </w:r>
-      <w:proofErr w:type="spellStart"/>
-      <w:r>
-        <w:rPr>
-          <w:rFonts w:ascii="Consolas" w:hAnsi="Consolas" w:cs="Consolas"/>
-          <w:color w:val="000000"/>
-          <w:sz w:val="20"/>
-          <w:szCs w:val="20"/>
-        </w:rPr>
         <w:t>System.</w:t>
       </w:r>
       <w:r>
@@ -2929,17 +2722,7 @@
           <w:sz w:val="20"/>
           <w:szCs w:val="20"/>
         </w:rPr>
-        <w:t>.println</w:t>
-      </w:r>
-      <w:proofErr w:type="spellEnd"/>
-      <w:r>
-        <w:rPr>
-          <w:rFonts w:ascii="Consolas" w:hAnsi="Consolas" w:cs="Consolas"/>
-          <w:color w:val="000000"/>
-          <w:sz w:val="20"/>
-          <w:szCs w:val="20"/>
-        </w:rPr>
-        <w:t>(</w:t>
+        <w:t>.println(</w:t>
       </w:r>
       <w:r>
         <w:rPr>
@@ -2957,17 +2740,7 @@
           <w:sz w:val="20"/>
           <w:szCs w:val="20"/>
         </w:rPr>
-        <w:t xml:space="preserve"> + </w:t>
-      </w:r>
-      <w:proofErr w:type="spellStart"/>
-      <w:r>
-        <w:rPr>
-          <w:rFonts w:ascii="Consolas" w:hAnsi="Consolas" w:cs="Consolas"/>
-          <w:color w:val="000000"/>
-          <w:sz w:val="20"/>
-          <w:szCs w:val="20"/>
-        </w:rPr>
-        <w:t>Arrays.</w:t>
+        <w:t xml:space="preserve"> + Arrays.</w:t>
       </w:r>
       <w:r>
         <w:rPr>
@@ -2980,7 +2753,6 @@
         </w:rPr>
         <w:t>toString</w:t>
       </w:r>
-      <w:proofErr w:type="spellEnd"/>
       <w:r>
         <w:rPr>
           <w:rFonts w:ascii="Consolas" w:hAnsi="Consolas" w:cs="Consolas"/>
@@ -2990,7 +2762,6 @@
         </w:rPr>
         <w:t>(</w:t>
       </w:r>
-      <w:proofErr w:type="spellStart"/>
       <w:r>
         <w:rPr>
           <w:rFonts w:ascii="Consolas" w:hAnsi="Consolas" w:cs="Consolas"/>
@@ -3002,7 +2773,6 @@
         </w:rPr>
         <w:t>theArrayOfIntegers</w:t>
       </w:r>
-      <w:proofErr w:type="spellEnd"/>
       <w:r>
         <w:rPr>
           <w:rFonts w:ascii="Consolas" w:hAnsi="Consolas" w:cs="Consolas"/>
@@ -3041,15 +2811,6 @@
           <w:szCs w:val="20"/>
         </w:rPr>
         <w:tab/>
-      </w:r>
-      <w:proofErr w:type="spellStart"/>
-      <w:r>
-        <w:rPr>
-          <w:rFonts w:ascii="Consolas" w:hAnsi="Consolas" w:cs="Consolas"/>
-          <w:color w:val="000000"/>
-          <w:sz w:val="20"/>
-          <w:szCs w:val="20"/>
-        </w:rPr>
         <w:t>System.</w:t>
       </w:r>
       <w:r>
@@ -3072,17 +2833,7 @@
           <w:sz w:val="20"/>
           <w:szCs w:val="20"/>
         </w:rPr>
-        <w:t>.println</w:t>
-      </w:r>
-      <w:proofErr w:type="spellEnd"/>
-      <w:r>
-        <w:rPr>
-          <w:rFonts w:ascii="Consolas" w:hAnsi="Consolas" w:cs="Consolas"/>
-          <w:color w:val="000000"/>
-          <w:sz w:val="20"/>
-          <w:szCs w:val="20"/>
-        </w:rPr>
-        <w:t>(</w:t>
+        <w:t>.println(</w:t>
       </w:r>
       <w:r>
         <w:rPr>
@@ -3102,7 +2853,6 @@
         </w:rPr>
         <w:t xml:space="preserve"> + </w:t>
       </w:r>
-      <w:proofErr w:type="spellStart"/>
       <w:r>
         <w:rPr>
           <w:rFonts w:ascii="Consolas" w:hAnsi="Consolas" w:cs="Consolas"/>
@@ -3132,7 +2882,6 @@
         </w:rPr>
         <w:t>length</w:t>
       </w:r>
-      <w:proofErr w:type="spellEnd"/>
       <w:r>
         <w:rPr>
           <w:rFonts w:ascii="Consolas" w:hAnsi="Consolas" w:cs="Consolas"/>
@@ -3272,15 +3021,6 @@
           <w:szCs w:val="20"/>
         </w:rPr>
         <w:tab/>
-      </w:r>
-      <w:proofErr w:type="spellStart"/>
-      <w:r>
-        <w:rPr>
-          <w:rFonts w:ascii="Consolas" w:hAnsi="Consolas" w:cs="Consolas"/>
-          <w:color w:val="000000"/>
-          <w:sz w:val="20"/>
-          <w:szCs w:val="20"/>
-        </w:rPr>
         <w:t>System.</w:t>
       </w:r>
       <w:r>
@@ -3303,17 +3043,7 @@
           <w:sz w:val="20"/>
           <w:szCs w:val="20"/>
         </w:rPr>
-        <w:t>.println</w:t>
-      </w:r>
-      <w:proofErr w:type="spellEnd"/>
-      <w:r>
-        <w:rPr>
-          <w:rFonts w:ascii="Consolas" w:hAnsi="Consolas" w:cs="Consolas"/>
-          <w:color w:val="000000"/>
-          <w:sz w:val="20"/>
-          <w:szCs w:val="20"/>
-        </w:rPr>
-        <w:t>(</w:t>
+        <w:t>.println(</w:t>
       </w:r>
       <w:r>
         <w:rPr>
@@ -3322,27 +3052,7 @@
           <w:sz w:val="20"/>
           <w:szCs w:val="20"/>
         </w:rPr>
-        <w:t>"\</w:t>
-      </w:r>
-      <w:proofErr w:type="spellStart"/>
-      <w:r>
-        <w:rPr>
-          <w:rFonts w:ascii="Consolas" w:hAnsi="Consolas" w:cs="Consolas"/>
-          <w:color w:val="2A00FF"/>
-          <w:sz w:val="20"/>
-          <w:szCs w:val="20"/>
-        </w:rPr>
-        <w:t>nExecuting</w:t>
-      </w:r>
-      <w:proofErr w:type="spellEnd"/>
-      <w:r>
-        <w:rPr>
-          <w:rFonts w:ascii="Consolas" w:hAnsi="Consolas" w:cs="Consolas"/>
-          <w:color w:val="2A00FF"/>
-          <w:sz w:val="20"/>
-          <w:szCs w:val="20"/>
-        </w:rPr>
-        <w:t xml:space="preserve"> a selection sort."</w:t>
+        <w:t>"\nExecuting a selection sort."</w:t>
       </w:r>
       <w:r>
         <w:rPr>
@@ -3403,7 +3113,6 @@
         </w:rPr>
         <w:t xml:space="preserve"> </w:t>
       </w:r>
-      <w:proofErr w:type="spellStart"/>
       <w:r>
         <w:rPr>
           <w:rFonts w:ascii="Consolas" w:hAnsi="Consolas" w:cs="Consolas"/>
@@ -3413,25 +3122,14 @@
         </w:rPr>
         <w:t>theStartTime</w:t>
       </w:r>
-      <w:proofErr w:type="spellEnd"/>
-      <w:r>
-        <w:rPr>
-          <w:rFonts w:ascii="Consolas" w:hAnsi="Consolas" w:cs="Consolas"/>
-          <w:color w:val="000000"/>
-          <w:sz w:val="20"/>
-          <w:szCs w:val="20"/>
-        </w:rPr>
-        <w:t xml:space="preserve"> = </w:t>
-      </w:r>
-      <w:proofErr w:type="spellStart"/>
-      <w:r>
-        <w:rPr>
-          <w:rFonts w:ascii="Consolas" w:hAnsi="Consolas" w:cs="Consolas"/>
-          <w:color w:val="000000"/>
-          <w:sz w:val="20"/>
-          <w:szCs w:val="20"/>
-        </w:rPr>
-        <w:t>System.</w:t>
+      <w:r>
+        <w:rPr>
+          <w:rFonts w:ascii="Consolas" w:hAnsi="Consolas" w:cs="Consolas"/>
+          <w:color w:val="000000"/>
+          <w:sz w:val="20"/>
+          <w:szCs w:val="20"/>
+        </w:rPr>
+        <w:t xml:space="preserve"> = System.</w:t>
       </w:r>
       <w:r>
         <w:rPr>
@@ -3444,7 +3142,6 @@
         </w:rPr>
         <w:t>nanoTime</w:t>
       </w:r>
-      <w:proofErr w:type="spellEnd"/>
       <w:r>
         <w:rPr>
           <w:rFonts w:ascii="Consolas" w:hAnsi="Consolas" w:cs="Consolas"/>
@@ -3484,7 +3181,6 @@
         </w:rPr>
         <w:tab/>
       </w:r>
-      <w:proofErr w:type="spellStart"/>
       <w:r>
         <w:rPr>
           <w:rFonts w:ascii="Consolas" w:hAnsi="Consolas" w:cs="Consolas"/>
@@ -3496,7 +3192,6 @@
         </w:rPr>
         <w:t>selectionSort</w:t>
       </w:r>
-      <w:proofErr w:type="spellEnd"/>
       <w:r>
         <w:rPr>
           <w:rFonts w:ascii="Consolas" w:hAnsi="Consolas" w:cs="Consolas"/>
@@ -3506,7 +3201,6 @@
         </w:rPr>
         <w:t>(</w:t>
       </w:r>
-      <w:proofErr w:type="spellStart"/>
       <w:r>
         <w:rPr>
           <w:rFonts w:ascii="Consolas" w:hAnsi="Consolas" w:cs="Consolas"/>
@@ -3518,7 +3212,6 @@
         </w:rPr>
         <w:t>theArrayOfIntegers</w:t>
       </w:r>
-      <w:proofErr w:type="spellEnd"/>
       <w:r>
         <w:rPr>
           <w:rFonts w:ascii="Consolas" w:hAnsi="Consolas" w:cs="Consolas"/>
@@ -3578,7 +3271,6 @@
         </w:rPr>
         <w:t xml:space="preserve"> </w:t>
       </w:r>
-      <w:proofErr w:type="spellStart"/>
       <w:r>
         <w:rPr>
           <w:rFonts w:ascii="Consolas" w:hAnsi="Consolas" w:cs="Consolas"/>
@@ -3588,25 +3280,14 @@
         </w:rPr>
         <w:t>theEndTime</w:t>
       </w:r>
-      <w:proofErr w:type="spellEnd"/>
-      <w:r>
-        <w:rPr>
-          <w:rFonts w:ascii="Consolas" w:hAnsi="Consolas" w:cs="Consolas"/>
-          <w:color w:val="000000"/>
-          <w:sz w:val="20"/>
-          <w:szCs w:val="20"/>
-        </w:rPr>
-        <w:t xml:space="preserve"> = </w:t>
-      </w:r>
-      <w:proofErr w:type="spellStart"/>
-      <w:r>
-        <w:rPr>
-          <w:rFonts w:ascii="Consolas" w:hAnsi="Consolas" w:cs="Consolas"/>
-          <w:color w:val="000000"/>
-          <w:sz w:val="20"/>
-          <w:szCs w:val="20"/>
-        </w:rPr>
-        <w:t>System.</w:t>
+      <w:r>
+        <w:rPr>
+          <w:rFonts w:ascii="Consolas" w:hAnsi="Consolas" w:cs="Consolas"/>
+          <w:color w:val="000000"/>
+          <w:sz w:val="20"/>
+          <w:szCs w:val="20"/>
+        </w:rPr>
+        <w:t xml:space="preserve"> = System.</w:t>
       </w:r>
       <w:r>
         <w:rPr>
@@ -3619,7 +3300,6 @@
         </w:rPr>
         <w:t>nanoTime</w:t>
       </w:r>
-      <w:proofErr w:type="spellEnd"/>
       <w:r>
         <w:rPr>
           <w:rFonts w:ascii="Consolas" w:hAnsi="Consolas" w:cs="Consolas"/>
@@ -3658,15 +3338,6 @@
           <w:szCs w:val="20"/>
         </w:rPr>
         <w:tab/>
-      </w:r>
-      <w:proofErr w:type="spellStart"/>
-      <w:r>
-        <w:rPr>
-          <w:rFonts w:ascii="Consolas" w:hAnsi="Consolas" w:cs="Consolas"/>
-          <w:color w:val="000000"/>
-          <w:sz w:val="20"/>
-          <w:szCs w:val="20"/>
-        </w:rPr>
         <w:t>System.</w:t>
       </w:r>
       <w:r>
@@ -3689,17 +3360,7 @@
           <w:sz w:val="20"/>
           <w:szCs w:val="20"/>
         </w:rPr>
-        <w:t>.println</w:t>
-      </w:r>
-      <w:proofErr w:type="spellEnd"/>
-      <w:r>
-        <w:rPr>
-          <w:rFonts w:ascii="Consolas" w:hAnsi="Consolas" w:cs="Consolas"/>
-          <w:color w:val="000000"/>
-          <w:sz w:val="20"/>
-          <w:szCs w:val="20"/>
-        </w:rPr>
-        <w:t>(</w:t>
+        <w:t>.println(</w:t>
       </w:r>
       <w:r>
         <w:rPr>
@@ -3719,7 +3380,6 @@
         </w:rPr>
         <w:t xml:space="preserve"> + (</w:t>
       </w:r>
-      <w:proofErr w:type="spellStart"/>
       <w:r>
         <w:rPr>
           <w:rFonts w:ascii="Consolas" w:hAnsi="Consolas" w:cs="Consolas"/>
@@ -3729,7 +3389,6 @@
         </w:rPr>
         <w:t>theEndTime</w:t>
       </w:r>
-      <w:proofErr w:type="spellEnd"/>
       <w:r>
         <w:rPr>
           <w:rFonts w:ascii="Consolas" w:hAnsi="Consolas" w:cs="Consolas"/>
@@ -3739,7 +3398,6 @@
         </w:rPr>
         <w:t xml:space="preserve"> - </w:t>
       </w:r>
-      <w:proofErr w:type="spellStart"/>
       <w:r>
         <w:rPr>
           <w:rFonts w:ascii="Consolas" w:hAnsi="Consolas" w:cs="Consolas"/>
@@ -3749,7 +3407,6 @@
         </w:rPr>
         <w:t>theStartTime</w:t>
       </w:r>
-      <w:proofErr w:type="spellEnd"/>
       <w:r>
         <w:rPr>
           <w:rFonts w:ascii="Consolas" w:hAnsi="Consolas" w:cs="Consolas"/>
@@ -3836,15 +3493,6 @@
           <w:szCs w:val="20"/>
         </w:rPr>
         <w:tab/>
-      </w:r>
-      <w:proofErr w:type="spellStart"/>
-      <w:r>
-        <w:rPr>
-          <w:rFonts w:ascii="Consolas" w:hAnsi="Consolas" w:cs="Consolas"/>
-          <w:color w:val="000000"/>
-          <w:sz w:val="20"/>
-          <w:szCs w:val="20"/>
-        </w:rPr>
         <w:t>System.</w:t>
       </w:r>
       <w:r>
@@ -3867,17 +3515,7 @@
           <w:sz w:val="20"/>
           <w:szCs w:val="20"/>
         </w:rPr>
-        <w:t>.println</w:t>
-      </w:r>
-      <w:proofErr w:type="spellEnd"/>
-      <w:r>
-        <w:rPr>
-          <w:rFonts w:ascii="Consolas" w:hAnsi="Consolas" w:cs="Consolas"/>
-          <w:color w:val="000000"/>
-          <w:sz w:val="20"/>
-          <w:szCs w:val="20"/>
-        </w:rPr>
-        <w:t>(</w:t>
+        <w:t>.println(</w:t>
       </w:r>
       <w:r>
         <w:rPr>
@@ -3886,46 +3524,16 @@
           <w:sz w:val="20"/>
           <w:szCs w:val="20"/>
         </w:rPr>
-        <w:t>"\</w:t>
-      </w:r>
-      <w:proofErr w:type="spellStart"/>
-      <w:r>
-        <w:rPr>
-          <w:rFonts w:ascii="Consolas" w:hAnsi="Consolas" w:cs="Consolas"/>
-          <w:color w:val="2A00FF"/>
-          <w:sz w:val="20"/>
-          <w:szCs w:val="20"/>
-        </w:rPr>
-        <w:t>nThe</w:t>
-      </w:r>
-      <w:proofErr w:type="spellEnd"/>
-      <w:r>
-        <w:rPr>
-          <w:rFonts w:ascii="Consolas" w:hAnsi="Consolas" w:cs="Consolas"/>
-          <w:color w:val="2A00FF"/>
-          <w:sz w:val="20"/>
-          <w:szCs w:val="20"/>
-        </w:rPr>
-        <w:t xml:space="preserve"> array after sorting: "</w:t>
-      </w:r>
-      <w:r>
-        <w:rPr>
-          <w:rFonts w:ascii="Consolas" w:hAnsi="Consolas" w:cs="Consolas"/>
-          <w:color w:val="000000"/>
-          <w:sz w:val="20"/>
-          <w:szCs w:val="20"/>
-        </w:rPr>
-        <w:t xml:space="preserve"> + </w:t>
-      </w:r>
-      <w:proofErr w:type="spellStart"/>
-      <w:r>
-        <w:rPr>
-          <w:rFonts w:ascii="Consolas" w:hAnsi="Consolas" w:cs="Consolas"/>
-          <w:color w:val="000000"/>
-          <w:sz w:val="20"/>
-          <w:szCs w:val="20"/>
-        </w:rPr>
-        <w:t>Arrays.</w:t>
+        <w:t>"\nThe array after sorting: "</w:t>
+      </w:r>
+      <w:r>
+        <w:rPr>
+          <w:rFonts w:ascii="Consolas" w:hAnsi="Consolas" w:cs="Consolas"/>
+          <w:color w:val="000000"/>
+          <w:sz w:val="20"/>
+          <w:szCs w:val="20"/>
+        </w:rPr>
+        <w:t xml:space="preserve"> + Arrays.</w:t>
       </w:r>
       <w:r>
         <w:rPr>
@@ -3938,7 +3546,6 @@
         </w:rPr>
         <w:t>toString</w:t>
       </w:r>
-      <w:proofErr w:type="spellEnd"/>
       <w:r>
         <w:rPr>
           <w:rFonts w:ascii="Consolas" w:hAnsi="Consolas" w:cs="Consolas"/>
@@ -3948,7 +3555,6 @@
         </w:rPr>
         <w:t>(</w:t>
       </w:r>
-      <w:proofErr w:type="spellStart"/>
       <w:r>
         <w:rPr>
           <w:rFonts w:ascii="Consolas" w:hAnsi="Consolas" w:cs="Consolas"/>
@@ -3960,7 +3566,6 @@
         </w:rPr>
         <w:t>theArrayOfIntegers</w:t>
       </w:r>
-      <w:proofErr w:type="spellEnd"/>
       <w:r>
         <w:rPr>
           <w:rFonts w:ascii="Consolas" w:hAnsi="Consolas" w:cs="Consolas"/>
@@ -4213,27 +3818,7 @@
           <w:sz w:val="20"/>
           <w:szCs w:val="20"/>
         </w:rPr>
-        <w:t xml:space="preserve">     * </w:t>
-      </w:r>
-      <w:proofErr w:type="spellStart"/>
-      <w:r>
-        <w:rPr>
-          <w:rFonts w:ascii="Consolas" w:hAnsi="Consolas" w:cs="Consolas"/>
-          <w:color w:val="3F5FBF"/>
-          <w:sz w:val="20"/>
-          <w:szCs w:val="20"/>
-        </w:rPr>
-        <w:t>selectionSort</w:t>
-      </w:r>
-      <w:proofErr w:type="spellEnd"/>
-      <w:r>
-        <w:rPr>
-          <w:rFonts w:ascii="Consolas" w:hAnsi="Consolas" w:cs="Consolas"/>
-          <w:color w:val="3F5FBF"/>
-          <w:sz w:val="20"/>
-          <w:szCs w:val="20"/>
-        </w:rPr>
-        <w:t xml:space="preserve"> performs a selection sort of an array of integers and displays the array after each iteration of</w:t>
+        <w:t xml:space="preserve">     * selectionSort performs a selection sort of an array of integers and displays the array after each iteration of</w:t>
       </w:r>
     </w:p>
     <w:p>
@@ -4316,19 +3901,8 @@
           <w:sz w:val="20"/>
           <w:szCs w:val="20"/>
         </w:rPr>
-        <w:t xml:space="preserve"> </w:t>
-      </w:r>
-      <w:proofErr w:type="spellStart"/>
-      <w:r>
-        <w:rPr>
-          <w:rFonts w:ascii="Consolas" w:hAnsi="Consolas" w:cs="Consolas"/>
-          <w:color w:val="3F5FBF"/>
-          <w:sz w:val="20"/>
-          <w:szCs w:val="20"/>
-        </w:rPr>
-        <w:t>arr</w:t>
-      </w:r>
-      <w:proofErr w:type="spellEnd"/>
+        <w:t xml:space="preserve"> arr</w:t>
+      </w:r>
     </w:p>
     <w:p>
       <w:pPr>
@@ -4468,27 +4042,7 @@
           <w:sz w:val="20"/>
           <w:szCs w:val="20"/>
         </w:rPr>
-        <w:t xml:space="preserve"> </w:t>
-      </w:r>
-      <w:proofErr w:type="spellStart"/>
-      <w:r>
-        <w:rPr>
-          <w:rFonts w:ascii="Consolas" w:hAnsi="Consolas" w:cs="Consolas"/>
-          <w:color w:val="000000"/>
-          <w:sz w:val="20"/>
-          <w:szCs w:val="20"/>
-        </w:rPr>
-        <w:t>selectionSort</w:t>
-      </w:r>
-      <w:proofErr w:type="spellEnd"/>
-      <w:r>
-        <w:rPr>
-          <w:rFonts w:ascii="Consolas" w:hAnsi="Consolas" w:cs="Consolas"/>
-          <w:color w:val="000000"/>
-          <w:sz w:val="20"/>
-          <w:szCs w:val="20"/>
-        </w:rPr>
-        <w:t>(</w:t>
+        <w:t xml:space="preserve"> selectionSort(</w:t>
       </w:r>
       <w:r>
         <w:rPr>
@@ -4510,7 +4064,6 @@
         </w:rPr>
         <w:t xml:space="preserve">[] </w:t>
       </w:r>
-      <w:proofErr w:type="spellStart"/>
       <w:r>
         <w:rPr>
           <w:rFonts w:ascii="Consolas" w:hAnsi="Consolas" w:cs="Consolas"/>
@@ -4520,7 +4073,6 @@
         </w:rPr>
         <w:t>arr</w:t>
       </w:r>
-      <w:proofErr w:type="spellEnd"/>
       <w:r>
         <w:rPr>
           <w:rFonts w:ascii="Consolas" w:hAnsi="Consolas" w:cs="Consolas"/>
@@ -4588,27 +4140,7 @@
           <w:sz w:val="20"/>
           <w:szCs w:val="20"/>
         </w:rPr>
-        <w:t xml:space="preserve">// Refer to the program for </w:t>
-      </w:r>
-      <w:proofErr w:type="spellStart"/>
-      <w:r>
-        <w:rPr>
-          <w:rFonts w:ascii="Consolas" w:hAnsi="Consolas" w:cs="Consolas"/>
-          <w:color w:val="3F7F5F"/>
-          <w:sz w:val="20"/>
-          <w:szCs w:val="20"/>
-        </w:rPr>
-        <w:t>MergeSort</w:t>
-      </w:r>
-      <w:proofErr w:type="spellEnd"/>
-      <w:r>
-        <w:rPr>
-          <w:rFonts w:ascii="Consolas" w:hAnsi="Consolas" w:cs="Consolas"/>
-          <w:color w:val="3F7F5F"/>
-          <w:sz w:val="20"/>
-          <w:szCs w:val="20"/>
-        </w:rPr>
-        <w:t xml:space="preserve"> in Module 3B Guided Assignment: Problem 2.</w:t>
+        <w:t>// Refer to the program for MergeSort in Module 3B Guided Assignment: Problem 2.</w:t>
       </w:r>
     </w:p>
     <w:p>
@@ -4690,7 +4222,6 @@
         </w:rPr>
         <w:t xml:space="preserve"> </w:t>
       </w:r>
-      <w:proofErr w:type="spellStart"/>
       <w:r>
         <w:rPr>
           <w:rFonts w:ascii="Consolas" w:hAnsi="Consolas" w:cs="Consolas"/>
@@ -4700,7 +4231,6 @@
         </w:rPr>
         <w:t>theIndexOfTheLastIntegerInTheArray</w:t>
       </w:r>
-      <w:proofErr w:type="spellEnd"/>
       <w:r>
         <w:rPr>
           <w:rFonts w:ascii="Consolas" w:hAnsi="Consolas" w:cs="Consolas"/>
@@ -4710,7 +4240,6 @@
         </w:rPr>
         <w:t xml:space="preserve"> = </w:t>
       </w:r>
-      <w:proofErr w:type="spellStart"/>
       <w:r>
         <w:rPr>
           <w:rFonts w:ascii="Consolas" w:hAnsi="Consolas" w:cs="Consolas"/>
@@ -4738,7 +4267,6 @@
         </w:rPr>
         <w:t>length</w:t>
       </w:r>
-      <w:proofErr w:type="spellEnd"/>
       <w:r>
         <w:rPr>
           <w:rFonts w:ascii="Consolas" w:hAnsi="Consolas" w:cs="Consolas"/>
@@ -4818,7 +4346,6 @@
         </w:rPr>
         <w:t xml:space="preserve"> </w:t>
       </w:r>
-      <w:proofErr w:type="spellStart"/>
       <w:r>
         <w:rPr>
           <w:rFonts w:ascii="Consolas" w:hAnsi="Consolas" w:cs="Consolas"/>
@@ -4828,7 +4355,6 @@
         </w:rPr>
         <w:t>i</w:t>
       </w:r>
-      <w:proofErr w:type="spellEnd"/>
       <w:r>
         <w:rPr>
           <w:rFonts w:ascii="Consolas" w:hAnsi="Consolas" w:cs="Consolas"/>
@@ -4838,7 +4364,6 @@
         </w:rPr>
         <w:t xml:space="preserve"> = 0; </w:t>
       </w:r>
-      <w:proofErr w:type="spellStart"/>
       <w:r>
         <w:rPr>
           <w:rFonts w:ascii="Consolas" w:hAnsi="Consolas" w:cs="Consolas"/>
@@ -4848,7 +4373,6 @@
         </w:rPr>
         <w:t>i</w:t>
       </w:r>
-      <w:proofErr w:type="spellEnd"/>
       <w:r>
         <w:rPr>
           <w:rFonts w:ascii="Consolas" w:hAnsi="Consolas" w:cs="Consolas"/>
@@ -4858,7 +4382,6 @@
         </w:rPr>
         <w:t xml:space="preserve"> &lt; </w:t>
       </w:r>
-      <w:proofErr w:type="spellStart"/>
       <w:r>
         <w:rPr>
           <w:rFonts w:ascii="Consolas" w:hAnsi="Consolas" w:cs="Consolas"/>
@@ -4868,7 +4391,6 @@
         </w:rPr>
         <w:t>theIndexOfTheLastIntegerInTheArray</w:t>
       </w:r>
-      <w:proofErr w:type="spellEnd"/>
       <w:r>
         <w:rPr>
           <w:rFonts w:ascii="Consolas" w:hAnsi="Consolas" w:cs="Consolas"/>
@@ -4878,7 +4400,6 @@
         </w:rPr>
         <w:t xml:space="preserve">; </w:t>
       </w:r>
-      <w:proofErr w:type="spellStart"/>
       <w:r>
         <w:rPr>
           <w:rFonts w:ascii="Consolas" w:hAnsi="Consolas" w:cs="Consolas"/>
@@ -4888,7 +4409,6 @@
         </w:rPr>
         <w:t>i</w:t>
       </w:r>
-      <w:proofErr w:type="spellEnd"/>
       <w:r>
         <w:rPr>
           <w:rFonts w:ascii="Consolas" w:hAnsi="Consolas" w:cs="Consolas"/>
@@ -4968,7 +4488,6 @@
         </w:rPr>
         <w:tab/>
       </w:r>
-      <w:proofErr w:type="spellStart"/>
       <w:r>
         <w:rPr>
           <w:rFonts w:ascii="Consolas" w:hAnsi="Consolas" w:cs="Consolas"/>
@@ -4980,7 +4499,6 @@
         </w:rPr>
         <w:t>swapTheIntegersInTheArrayAt</w:t>
       </w:r>
-      <w:proofErr w:type="spellEnd"/>
       <w:r>
         <w:rPr>
           <w:rFonts w:ascii="Consolas" w:hAnsi="Consolas" w:cs="Consolas"/>
@@ -5038,7 +4556,6 @@
         </w:rPr>
         <w:tab/>
       </w:r>
-      <w:proofErr w:type="spellStart"/>
       <w:r>
         <w:rPr>
           <w:rFonts w:ascii="Consolas" w:hAnsi="Consolas" w:cs="Consolas"/>
@@ -5048,7 +4565,6 @@
         </w:rPr>
         <w:t>i</w:t>
       </w:r>
-      <w:proofErr w:type="spellEnd"/>
       <w:r>
         <w:rPr>
           <w:rFonts w:ascii="Consolas" w:hAnsi="Consolas" w:cs="Consolas"/>
@@ -5058,7 +4574,6 @@
         </w:rPr>
         <w:t xml:space="preserve">, </w:t>
       </w:r>
-      <w:proofErr w:type="spellStart"/>
       <w:r>
         <w:rPr>
           <w:rFonts w:ascii="Consolas" w:hAnsi="Consolas" w:cs="Consolas"/>
@@ -5070,7 +4585,6 @@
         </w:rPr>
         <w:t>getTheIndexOfTheMinimumIntegerInTheSubArrayInclusivelyBetween</w:t>
       </w:r>
-      <w:proofErr w:type="spellEnd"/>
       <w:r>
         <w:rPr>
           <w:rFonts w:ascii="Consolas" w:hAnsi="Consolas" w:cs="Consolas"/>
@@ -5080,7 +4594,6 @@
         </w:rPr>
         <w:t>(</w:t>
       </w:r>
-      <w:proofErr w:type="spellStart"/>
       <w:r>
         <w:rPr>
           <w:rFonts w:ascii="Consolas" w:hAnsi="Consolas" w:cs="Consolas"/>
@@ -5090,7 +4603,6 @@
         </w:rPr>
         <w:t>i</w:t>
       </w:r>
-      <w:proofErr w:type="spellEnd"/>
       <w:r>
         <w:rPr>
           <w:rFonts w:ascii="Consolas" w:hAnsi="Consolas" w:cs="Consolas"/>
@@ -5100,7 +4612,6 @@
         </w:rPr>
         <w:t xml:space="preserve">, </w:t>
       </w:r>
-      <w:proofErr w:type="spellStart"/>
       <w:r>
         <w:rPr>
           <w:rFonts w:ascii="Consolas" w:hAnsi="Consolas" w:cs="Consolas"/>
@@ -5110,7 +4621,6 @@
         </w:rPr>
         <w:t>theIndexOfTheLastIntegerInTheArray</w:t>
       </w:r>
-      <w:proofErr w:type="spellEnd"/>
       <w:r>
         <w:rPr>
           <w:rFonts w:ascii="Consolas" w:hAnsi="Consolas" w:cs="Consolas"/>
@@ -5237,15 +4747,6 @@
           <w:szCs w:val="20"/>
         </w:rPr>
         <w:tab/>
-      </w:r>
-      <w:proofErr w:type="spellStart"/>
-      <w:r>
-        <w:rPr>
-          <w:rFonts w:ascii="Consolas" w:hAnsi="Consolas" w:cs="Consolas"/>
-          <w:color w:val="000000"/>
-          <w:sz w:val="20"/>
-          <w:szCs w:val="20"/>
-        </w:rPr>
         <w:t>System.</w:t>
       </w:r>
       <w:r>
@@ -5268,17 +4769,7 @@
           <w:sz w:val="20"/>
           <w:szCs w:val="20"/>
         </w:rPr>
-        <w:t>.println</w:t>
-      </w:r>
-      <w:proofErr w:type="spellEnd"/>
-      <w:r>
-        <w:rPr>
-          <w:rFonts w:ascii="Consolas" w:hAnsi="Consolas" w:cs="Consolas"/>
-          <w:color w:val="000000"/>
-          <w:sz w:val="20"/>
-          <w:szCs w:val="20"/>
-        </w:rPr>
-        <w:t>(</w:t>
+        <w:t>.println(</w:t>
       </w:r>
     </w:p>
     <w:p>
@@ -5335,9 +4826,35 @@
           <w:sz w:val="20"/>
           <w:szCs w:val="20"/>
         </w:rPr>
-        <w:t>"\</w:t>
-      </w:r>
-      <w:proofErr w:type="spellStart"/>
+        <w:t>"\tThe array of integers after iteration "</w:t>
+      </w:r>
+      <w:r>
+        <w:rPr>
+          <w:rFonts w:ascii="Consolas" w:hAnsi="Consolas" w:cs="Consolas"/>
+          <w:color w:val="000000"/>
+          <w:sz w:val="20"/>
+          <w:szCs w:val="20"/>
+        </w:rPr>
+        <w:t xml:space="preserve"> + </w:t>
+      </w:r>
+      <w:r>
+        <w:rPr>
+          <w:rFonts w:ascii="Consolas" w:hAnsi="Consolas" w:cs="Consolas"/>
+          <w:color w:val="6A3E3E"/>
+          <w:sz w:val="20"/>
+          <w:szCs w:val="20"/>
+        </w:rPr>
+        <w:t>i</w:t>
+      </w:r>
+      <w:r>
+        <w:rPr>
+          <w:rFonts w:ascii="Consolas" w:hAnsi="Consolas" w:cs="Consolas"/>
+          <w:color w:val="000000"/>
+          <w:sz w:val="20"/>
+          <w:szCs w:val="20"/>
+        </w:rPr>
+        <w:t xml:space="preserve"> + </w:t>
+      </w:r>
       <w:r>
         <w:rPr>
           <w:rFonts w:ascii="Consolas" w:hAnsi="Consolas" w:cs="Consolas"/>
@@ -5345,54 +4862,6 @@
           <w:sz w:val="20"/>
           <w:szCs w:val="20"/>
         </w:rPr>
-        <w:t>tThe</w:t>
-      </w:r>
-      <w:proofErr w:type="spellEnd"/>
-      <w:r>
-        <w:rPr>
-          <w:rFonts w:ascii="Consolas" w:hAnsi="Consolas" w:cs="Consolas"/>
-          <w:color w:val="2A00FF"/>
-          <w:sz w:val="20"/>
-          <w:szCs w:val="20"/>
-        </w:rPr>
-        <w:t xml:space="preserve"> array of integers after iteration "</w:t>
-      </w:r>
-      <w:r>
-        <w:rPr>
-          <w:rFonts w:ascii="Consolas" w:hAnsi="Consolas" w:cs="Consolas"/>
-          <w:color w:val="000000"/>
-          <w:sz w:val="20"/>
-          <w:szCs w:val="20"/>
-        </w:rPr>
-        <w:t xml:space="preserve"> + </w:t>
-      </w:r>
-      <w:proofErr w:type="spellStart"/>
-      <w:r>
-        <w:rPr>
-          <w:rFonts w:ascii="Consolas" w:hAnsi="Consolas" w:cs="Consolas"/>
-          <w:color w:val="6A3E3E"/>
-          <w:sz w:val="20"/>
-          <w:szCs w:val="20"/>
-        </w:rPr>
-        <w:t>i</w:t>
-      </w:r>
-      <w:proofErr w:type="spellEnd"/>
-      <w:r>
-        <w:rPr>
-          <w:rFonts w:ascii="Consolas" w:hAnsi="Consolas" w:cs="Consolas"/>
-          <w:color w:val="000000"/>
-          <w:sz w:val="20"/>
-          <w:szCs w:val="20"/>
-        </w:rPr>
-        <w:t xml:space="preserve"> + </w:t>
-      </w:r>
-      <w:r>
-        <w:rPr>
-          <w:rFonts w:ascii="Consolas" w:hAnsi="Consolas" w:cs="Consolas"/>
-          <w:color w:val="2A00FF"/>
-          <w:sz w:val="20"/>
-          <w:szCs w:val="20"/>
-        </w:rPr>
         <w:t>" of Selection Sort: "</w:t>
       </w:r>
       <w:r>
@@ -5451,15 +4920,6 @@
           <w:szCs w:val="20"/>
         </w:rPr>
         <w:tab/>
-      </w:r>
-      <w:proofErr w:type="spellStart"/>
-      <w:r>
-        <w:rPr>
-          <w:rFonts w:ascii="Consolas" w:hAnsi="Consolas" w:cs="Consolas"/>
-          <w:color w:val="000000"/>
-          <w:sz w:val="20"/>
-          <w:szCs w:val="20"/>
-        </w:rPr>
         <w:t>Arrays.</w:t>
       </w:r>
       <w:r>
@@ -5473,7 +4933,6 @@
         </w:rPr>
         <w:t>toString</w:t>
       </w:r>
-      <w:proofErr w:type="spellEnd"/>
       <w:r>
         <w:rPr>
           <w:rFonts w:ascii="Consolas" w:hAnsi="Consolas" w:cs="Consolas"/>
@@ -5483,7 +4942,6 @@
         </w:rPr>
         <w:t>(</w:t>
       </w:r>
-      <w:proofErr w:type="spellStart"/>
       <w:r>
         <w:rPr>
           <w:rFonts w:ascii="Consolas" w:hAnsi="Consolas" w:cs="Consolas"/>
@@ -5495,7 +4953,6 @@
         </w:rPr>
         <w:t>theArrayOfIntegers</w:t>
       </w:r>
-      <w:proofErr w:type="spellEnd"/>
       <w:r>
         <w:rPr>
           <w:rFonts w:ascii="Consolas" w:hAnsi="Consolas" w:cs="Consolas"/>
@@ -5728,27 +5185,7 @@
           <w:sz w:val="20"/>
           <w:szCs w:val="20"/>
         </w:rPr>
-        <w:t xml:space="preserve">     * </w:t>
-      </w:r>
-      <w:proofErr w:type="spellStart"/>
-      <w:r>
-        <w:rPr>
-          <w:rFonts w:ascii="Consolas" w:hAnsi="Consolas" w:cs="Consolas"/>
-          <w:color w:val="3F5FBF"/>
-          <w:sz w:val="20"/>
-          <w:szCs w:val="20"/>
-        </w:rPr>
-        <w:t>getTheIndexOfTheMinimumIntegerInTheSubArrayInclusivelyBetween</w:t>
-      </w:r>
-      <w:proofErr w:type="spellEnd"/>
-      <w:r>
-        <w:rPr>
-          <w:rFonts w:ascii="Consolas" w:hAnsi="Consolas" w:cs="Consolas"/>
-          <w:color w:val="3F5FBF"/>
-          <w:sz w:val="20"/>
-          <w:szCs w:val="20"/>
-        </w:rPr>
-        <w:t xml:space="preserve"> gets the index of the minimum integer in the</w:t>
+        <w:t xml:space="preserve">     * getTheIndexOfTheMinimumIntegerInTheSubArrayInclusivelyBetween gets the index of the minimum integer in the</w:t>
       </w:r>
     </w:p>
     <w:p>
@@ -5850,19 +5287,8 @@
           <w:sz w:val="20"/>
           <w:szCs w:val="20"/>
         </w:rPr>
-        <w:t xml:space="preserve"> </w:t>
-      </w:r>
-      <w:proofErr w:type="spellStart"/>
-      <w:r>
-        <w:rPr>
-          <w:rFonts w:ascii="Consolas" w:hAnsi="Consolas" w:cs="Consolas"/>
-          <w:color w:val="3F5FBF"/>
-          <w:sz w:val="20"/>
-          <w:szCs w:val="20"/>
-        </w:rPr>
-        <w:t>theIndexOfTheFirstIntegerInTheSubArray</w:t>
-      </w:r>
-      <w:proofErr w:type="spellEnd"/>
+        <w:t xml:space="preserve"> theIndexOfTheFirstIntegerInTheSubArray</w:t>
+      </w:r>
     </w:p>
     <w:p>
       <w:pPr>
@@ -5902,19 +5328,8 @@
           <w:sz w:val="20"/>
           <w:szCs w:val="20"/>
         </w:rPr>
-        <w:t xml:space="preserve"> </w:t>
-      </w:r>
-      <w:proofErr w:type="spellStart"/>
-      <w:r>
-        <w:rPr>
-          <w:rFonts w:ascii="Consolas" w:hAnsi="Consolas" w:cs="Consolas"/>
-          <w:color w:val="3F5FBF"/>
-          <w:sz w:val="20"/>
-          <w:szCs w:val="20"/>
-        </w:rPr>
-        <w:t>theIndexOfTheLastIntegerInTheSubArray</w:t>
-      </w:r>
-      <w:proofErr w:type="spellEnd"/>
+        <w:t xml:space="preserve"> theIndexOfTheLastIntegerInTheSubArray</w:t>
+      </w:r>
     </w:p>
     <w:p>
       <w:pPr>
@@ -6086,27 +5501,7 @@
           <w:sz w:val="20"/>
           <w:szCs w:val="20"/>
         </w:rPr>
-        <w:t xml:space="preserve"> </w:t>
-      </w:r>
-      <w:proofErr w:type="spellStart"/>
-      <w:r>
-        <w:rPr>
-          <w:rFonts w:ascii="Consolas" w:hAnsi="Consolas" w:cs="Consolas"/>
-          <w:color w:val="000000"/>
-          <w:sz w:val="20"/>
-          <w:szCs w:val="20"/>
-        </w:rPr>
-        <w:t>getTheIndexOfTheMinimumIntegerInTheSubArrayInclusivelyBetween</w:t>
-      </w:r>
-      <w:proofErr w:type="spellEnd"/>
-      <w:r>
-        <w:rPr>
-          <w:rFonts w:ascii="Consolas" w:hAnsi="Consolas" w:cs="Consolas"/>
-          <w:color w:val="000000"/>
-          <w:sz w:val="20"/>
-          <w:szCs w:val="20"/>
-        </w:rPr>
-        <w:t>(</w:t>
+        <w:t xml:space="preserve"> getTheIndexOfTheMinimumIntegerInTheSubArrayInclusivelyBetween(</w:t>
       </w:r>
     </w:p>
     <w:p>
@@ -6158,7 +5553,6 @@
         </w:rPr>
         <w:t xml:space="preserve"> </w:t>
       </w:r>
-      <w:proofErr w:type="spellStart"/>
       <w:r>
         <w:rPr>
           <w:rFonts w:ascii="Consolas" w:hAnsi="Consolas" w:cs="Consolas"/>
@@ -6168,7 +5562,6 @@
         </w:rPr>
         <w:t>theIndexOfTheFirstIntegerInTheSubArray</w:t>
       </w:r>
-      <w:proofErr w:type="spellEnd"/>
       <w:r>
         <w:rPr>
           <w:rFonts w:ascii="Consolas" w:hAnsi="Consolas" w:cs="Consolas"/>
@@ -6198,7 +5591,6 @@
         </w:rPr>
         <w:t xml:space="preserve"> </w:t>
       </w:r>
-      <w:proofErr w:type="spellStart"/>
       <w:r>
         <w:rPr>
           <w:rFonts w:ascii="Consolas" w:hAnsi="Consolas" w:cs="Consolas"/>
@@ -6208,7 +5600,6 @@
         </w:rPr>
         <w:t>theIndexOfTheLastIntegerInTheSubArray</w:t>
       </w:r>
-      <w:proofErr w:type="spellEnd"/>
     </w:p>
     <w:p>
       <w:pPr>
@@ -6301,7 +5692,6 @@
         </w:rPr>
         <w:t xml:space="preserve"> </w:t>
       </w:r>
-      <w:proofErr w:type="spellStart"/>
       <w:r>
         <w:rPr>
           <w:rFonts w:ascii="Consolas" w:hAnsi="Consolas" w:cs="Consolas"/>
@@ -6311,7 +5701,6 @@
         </w:rPr>
         <w:t>theIndexOfTheMinimumIntegerInTheSubArray</w:t>
       </w:r>
-      <w:proofErr w:type="spellEnd"/>
       <w:r>
         <w:rPr>
           <w:rFonts w:ascii="Consolas" w:hAnsi="Consolas" w:cs="Consolas"/>
@@ -6321,7 +5710,6 @@
         </w:rPr>
         <w:t xml:space="preserve"> = </w:t>
       </w:r>
-      <w:proofErr w:type="spellStart"/>
       <w:r>
         <w:rPr>
           <w:rFonts w:ascii="Consolas" w:hAnsi="Consolas" w:cs="Consolas"/>
@@ -6331,7 +5719,6 @@
         </w:rPr>
         <w:t>theIndexOfTheFirstIntegerInTheSubArray</w:t>
       </w:r>
-      <w:proofErr w:type="spellEnd"/>
       <w:r>
         <w:rPr>
           <w:rFonts w:ascii="Consolas" w:hAnsi="Consolas" w:cs="Consolas"/>
@@ -6459,7 +5846,6 @@
         </w:rPr>
         <w:t xml:space="preserve"> = </w:t>
       </w:r>
-      <w:proofErr w:type="spellStart"/>
       <w:r>
         <w:rPr>
           <w:rFonts w:ascii="Consolas" w:hAnsi="Consolas" w:cs="Consolas"/>
@@ -6469,7 +5855,6 @@
         </w:rPr>
         <w:t>theIndexOfTheFirstIntegerInTheSubArray</w:t>
       </w:r>
-      <w:proofErr w:type="spellEnd"/>
       <w:r>
         <w:rPr>
           <w:rFonts w:ascii="Consolas" w:hAnsi="Consolas" w:cs="Consolas"/>
@@ -6497,7 +5882,6 @@
         </w:rPr>
         <w:t xml:space="preserve"> &lt;= </w:t>
       </w:r>
-      <w:proofErr w:type="spellStart"/>
       <w:r>
         <w:rPr>
           <w:rFonts w:ascii="Consolas" w:hAnsi="Consolas" w:cs="Consolas"/>
@@ -6507,7 +5891,6 @@
         </w:rPr>
         <w:t>theIndexOfTheLastIntegerInTheSubArray</w:t>
       </w:r>
-      <w:proofErr w:type="spellEnd"/>
       <w:r>
         <w:rPr>
           <w:rFonts w:ascii="Consolas" w:hAnsi="Consolas" w:cs="Consolas"/>
@@ -6517,7 +5900,6 @@
         </w:rPr>
         <w:t xml:space="preserve">; </w:t>
       </w:r>
-      <w:proofErr w:type="spellStart"/>
       <w:r>
         <w:rPr>
           <w:rFonts w:ascii="Consolas" w:hAnsi="Consolas" w:cs="Consolas"/>
@@ -6534,17 +5916,7 @@
           <w:sz w:val="20"/>
           <w:szCs w:val="20"/>
         </w:rPr>
-        <w:t>++</w:t>
-      </w:r>
-      <w:proofErr w:type="spellEnd"/>
-      <w:r>
-        <w:rPr>
-          <w:rFonts w:ascii="Consolas" w:hAnsi="Consolas" w:cs="Consolas"/>
-          <w:color w:val="000000"/>
-          <w:sz w:val="20"/>
-          <w:szCs w:val="20"/>
-        </w:rPr>
-        <w:t>)</w:t>
+        <w:t>++)</w:t>
       </w:r>
     </w:p>
     <w:p>
@@ -6636,7 +6008,6 @@
         </w:rPr>
         <w:t xml:space="preserve"> (</w:t>
       </w:r>
-      <w:proofErr w:type="spellStart"/>
       <w:r>
         <w:rPr>
           <w:rFonts w:ascii="Consolas" w:hAnsi="Consolas" w:cs="Consolas"/>
@@ -6648,7 +6019,6 @@
         </w:rPr>
         <w:t>theArrayOfIntegers</w:t>
       </w:r>
-      <w:proofErr w:type="spellEnd"/>
       <w:r>
         <w:rPr>
           <w:rFonts w:ascii="Consolas" w:hAnsi="Consolas" w:cs="Consolas"/>
@@ -6676,7 +6046,6 @@
         </w:rPr>
         <w:t xml:space="preserve">] &lt; </w:t>
       </w:r>
-      <w:proofErr w:type="spellStart"/>
       <w:r>
         <w:rPr>
           <w:rFonts w:ascii="Consolas" w:hAnsi="Consolas" w:cs="Consolas"/>
@@ -6688,7 +6057,6 @@
         </w:rPr>
         <w:t>theArrayOfIntegers</w:t>
       </w:r>
-      <w:proofErr w:type="spellEnd"/>
       <w:r>
         <w:rPr>
           <w:rFonts w:ascii="Consolas" w:hAnsi="Consolas" w:cs="Consolas"/>
@@ -6698,7 +6066,6 @@
         </w:rPr>
         <w:t>[</w:t>
       </w:r>
-      <w:proofErr w:type="spellStart"/>
       <w:r>
         <w:rPr>
           <w:rFonts w:ascii="Consolas" w:hAnsi="Consolas" w:cs="Consolas"/>
@@ -6708,7 +6075,6 @@
         </w:rPr>
         <w:t>theIndexOfTheMinimumIntegerInTheSubArray</w:t>
       </w:r>
-      <w:proofErr w:type="spellEnd"/>
       <w:r>
         <w:rPr>
           <w:rFonts w:ascii="Consolas" w:hAnsi="Consolas" w:cs="Consolas"/>
@@ -6806,7 +6172,6 @@
         </w:rPr>
         <w:tab/>
       </w:r>
-      <w:proofErr w:type="spellStart"/>
       <w:r>
         <w:rPr>
           <w:rFonts w:ascii="Consolas" w:hAnsi="Consolas" w:cs="Consolas"/>
@@ -6816,7 +6181,6 @@
         </w:rPr>
         <w:t>theIndexOfTheMinimumIntegerInTheSubArray</w:t>
       </w:r>
-      <w:proofErr w:type="spellEnd"/>
       <w:r>
         <w:rPr>
           <w:rFonts w:ascii="Consolas" w:hAnsi="Consolas" w:cs="Consolas"/>
@@ -6995,7 +6359,6 @@
         </w:rPr>
         <w:t xml:space="preserve"> </w:t>
       </w:r>
-      <w:proofErr w:type="spellStart"/>
       <w:r>
         <w:rPr>
           <w:rFonts w:ascii="Consolas" w:hAnsi="Consolas" w:cs="Consolas"/>
@@ -7005,7 +6368,6 @@
         </w:rPr>
         <w:t>theIndexOfTheMinimumIntegerInTheSubArray</w:t>
       </w:r>
-      <w:proofErr w:type="spellEnd"/>
       <w:r>
         <w:rPr>
           <w:rFonts w:ascii="Consolas" w:hAnsi="Consolas" w:cs="Consolas"/>
@@ -7166,27 +6528,7 @@
           <w:sz w:val="20"/>
           <w:szCs w:val="20"/>
         </w:rPr>
-        <w:t xml:space="preserve">     * </w:t>
-      </w:r>
-      <w:proofErr w:type="spellStart"/>
-      <w:r>
-        <w:rPr>
-          <w:rFonts w:ascii="Consolas" w:hAnsi="Consolas" w:cs="Consolas"/>
-          <w:color w:val="3F5FBF"/>
-          <w:sz w:val="20"/>
-          <w:szCs w:val="20"/>
-        </w:rPr>
-        <w:t>swapTheIntegersInTheArrayAt</w:t>
-      </w:r>
-      <w:proofErr w:type="spellEnd"/>
-      <w:r>
-        <w:rPr>
-          <w:rFonts w:ascii="Consolas" w:hAnsi="Consolas" w:cs="Consolas"/>
-          <w:color w:val="3F5FBF"/>
-          <w:sz w:val="20"/>
-          <w:szCs w:val="20"/>
-        </w:rPr>
-        <w:t xml:space="preserve"> swaps the integers in the main array at a first index and a second index.</w:t>
+        <w:t xml:space="preserve">     * swapTheIntegersInTheArrayAt swaps the integers in the main array at a first index and a second index.</w:t>
       </w:r>
     </w:p>
     <w:p>
@@ -7248,19 +6590,8 @@
           <w:sz w:val="20"/>
           <w:szCs w:val="20"/>
         </w:rPr>
-        <w:t xml:space="preserve"> </w:t>
-      </w:r>
-      <w:proofErr w:type="spellStart"/>
-      <w:r>
-        <w:rPr>
-          <w:rFonts w:ascii="Consolas" w:hAnsi="Consolas" w:cs="Consolas"/>
-          <w:color w:val="3F5FBF"/>
-          <w:sz w:val="20"/>
-          <w:szCs w:val="20"/>
-        </w:rPr>
-        <w:t>theFirstIndex</w:t>
-      </w:r>
-      <w:proofErr w:type="spellEnd"/>
+        <w:t xml:space="preserve"> theFirstIndex</w:t>
+      </w:r>
     </w:p>
     <w:p>
       <w:pPr>
@@ -7300,19 +6631,8 @@
           <w:sz w:val="20"/>
           <w:szCs w:val="20"/>
         </w:rPr>
-        <w:t xml:space="preserve"> </w:t>
-      </w:r>
-      <w:proofErr w:type="spellStart"/>
-      <w:r>
-        <w:rPr>
-          <w:rFonts w:ascii="Consolas" w:hAnsi="Consolas" w:cs="Consolas"/>
-          <w:color w:val="3F5FBF"/>
-          <w:sz w:val="20"/>
-          <w:szCs w:val="20"/>
-        </w:rPr>
-        <w:t>theSecondIndex</w:t>
-      </w:r>
-      <w:proofErr w:type="spellEnd"/>
+        <w:t xml:space="preserve"> theSecondIndex</w:t>
+      </w:r>
     </w:p>
     <w:p>
       <w:pPr>
@@ -7452,27 +6772,7 @@
           <w:sz w:val="20"/>
           <w:szCs w:val="20"/>
         </w:rPr>
-        <w:t xml:space="preserve"> </w:t>
-      </w:r>
-      <w:proofErr w:type="spellStart"/>
-      <w:r>
-        <w:rPr>
-          <w:rFonts w:ascii="Consolas" w:hAnsi="Consolas" w:cs="Consolas"/>
-          <w:color w:val="000000"/>
-          <w:sz w:val="20"/>
-          <w:szCs w:val="20"/>
-        </w:rPr>
-        <w:t>swapTheIntegersInTheArrayAt</w:t>
-      </w:r>
-      <w:proofErr w:type="spellEnd"/>
-      <w:r>
-        <w:rPr>
-          <w:rFonts w:ascii="Consolas" w:hAnsi="Consolas" w:cs="Consolas"/>
-          <w:color w:val="000000"/>
-          <w:sz w:val="20"/>
-          <w:szCs w:val="20"/>
-        </w:rPr>
-        <w:t>(</w:t>
+        <w:t xml:space="preserve"> swapTheIntegersInTheArrayAt(</w:t>
       </w:r>
       <w:r>
         <w:rPr>
@@ -7494,7 +6794,6 @@
         </w:rPr>
         <w:t xml:space="preserve"> </w:t>
       </w:r>
-      <w:proofErr w:type="spellStart"/>
       <w:r>
         <w:rPr>
           <w:rFonts w:ascii="Consolas" w:hAnsi="Consolas" w:cs="Consolas"/>
@@ -7504,7 +6803,6 @@
         </w:rPr>
         <w:t>theFirstIndex</w:t>
       </w:r>
-      <w:proofErr w:type="spellEnd"/>
       <w:r>
         <w:rPr>
           <w:rFonts w:ascii="Consolas" w:hAnsi="Consolas" w:cs="Consolas"/>
@@ -7534,7 +6832,6 @@
         </w:rPr>
         <w:t xml:space="preserve"> </w:t>
       </w:r>
-      <w:proofErr w:type="spellStart"/>
       <w:r>
         <w:rPr>
           <w:rFonts w:ascii="Consolas" w:hAnsi="Consolas" w:cs="Consolas"/>
@@ -7544,7 +6841,6 @@
         </w:rPr>
         <w:t>theSecondIndex</w:t>
       </w:r>
-      <w:proofErr w:type="spellEnd"/>
       <w:r>
         <w:rPr>
           <w:rFonts w:ascii="Consolas" w:hAnsi="Consolas" w:cs="Consolas"/>
@@ -7625,7 +6921,6 @@
         </w:rPr>
         <w:t xml:space="preserve"> </w:t>
       </w:r>
-      <w:proofErr w:type="spellStart"/>
       <w:r>
         <w:rPr>
           <w:rFonts w:ascii="Consolas" w:hAnsi="Consolas" w:cs="Consolas"/>
@@ -7635,7 +6930,6 @@
         </w:rPr>
         <w:t>thePlaceholder</w:t>
       </w:r>
-      <w:proofErr w:type="spellEnd"/>
       <w:r>
         <w:rPr>
           <w:rFonts w:ascii="Consolas" w:hAnsi="Consolas" w:cs="Consolas"/>
@@ -7645,7 +6939,6 @@
         </w:rPr>
         <w:t xml:space="preserve"> = </w:t>
       </w:r>
-      <w:proofErr w:type="spellStart"/>
       <w:r>
         <w:rPr>
           <w:rFonts w:ascii="Consolas" w:hAnsi="Consolas" w:cs="Consolas"/>
@@ -7657,7 +6950,6 @@
         </w:rPr>
         <w:t>theArrayOfIntegers</w:t>
       </w:r>
-      <w:proofErr w:type="spellEnd"/>
       <w:r>
         <w:rPr>
           <w:rFonts w:ascii="Consolas" w:hAnsi="Consolas" w:cs="Consolas"/>
@@ -7667,7 +6959,6 @@
         </w:rPr>
         <w:t>[</w:t>
       </w:r>
-      <w:proofErr w:type="spellStart"/>
       <w:r>
         <w:rPr>
           <w:rFonts w:ascii="Consolas" w:hAnsi="Consolas" w:cs="Consolas"/>
@@ -7677,7 +6968,6 @@
         </w:rPr>
         <w:t>theFirstIndex</w:t>
       </w:r>
-      <w:proofErr w:type="spellEnd"/>
       <w:r>
         <w:rPr>
           <w:rFonts w:ascii="Consolas" w:hAnsi="Consolas" w:cs="Consolas"/>
@@ -7747,7 +7037,6 @@
         </w:rPr>
         <w:tab/>
       </w:r>
-      <w:proofErr w:type="spellStart"/>
       <w:r>
         <w:rPr>
           <w:rFonts w:ascii="Consolas" w:hAnsi="Consolas" w:cs="Consolas"/>
@@ -7759,7 +7048,6 @@
         </w:rPr>
         <w:t>theArrayOfIntegers</w:t>
       </w:r>
-      <w:proofErr w:type="spellEnd"/>
       <w:r>
         <w:rPr>
           <w:rFonts w:ascii="Consolas" w:hAnsi="Consolas" w:cs="Consolas"/>
@@ -7769,7 +7057,6 @@
         </w:rPr>
         <w:t>[</w:t>
       </w:r>
-      <w:proofErr w:type="spellStart"/>
       <w:r>
         <w:rPr>
           <w:rFonts w:ascii="Consolas" w:hAnsi="Consolas" w:cs="Consolas"/>
@@ -7779,7 +7066,6 @@
         </w:rPr>
         <w:t>theFirstIndex</w:t>
       </w:r>
-      <w:proofErr w:type="spellEnd"/>
       <w:r>
         <w:rPr>
           <w:rFonts w:ascii="Consolas" w:hAnsi="Consolas" w:cs="Consolas"/>
@@ -7789,7 +7075,6 @@
         </w:rPr>
         <w:t xml:space="preserve">] = </w:t>
       </w:r>
-      <w:proofErr w:type="spellStart"/>
       <w:r>
         <w:rPr>
           <w:rFonts w:ascii="Consolas" w:hAnsi="Consolas" w:cs="Consolas"/>
@@ -7801,7 +7086,6 @@
         </w:rPr>
         <w:t>theArrayOfIntegers</w:t>
       </w:r>
-      <w:proofErr w:type="spellEnd"/>
       <w:r>
         <w:rPr>
           <w:rFonts w:ascii="Consolas" w:hAnsi="Consolas" w:cs="Consolas"/>
@@ -7811,7 +7095,6 @@
         </w:rPr>
         <w:t>[</w:t>
       </w:r>
-      <w:proofErr w:type="spellStart"/>
       <w:r>
         <w:rPr>
           <w:rFonts w:ascii="Consolas" w:hAnsi="Consolas" w:cs="Consolas"/>
@@ -7821,7 +7104,6 @@
         </w:rPr>
         <w:t>theSecondIndex</w:t>
       </w:r>
-      <w:proofErr w:type="spellEnd"/>
       <w:r>
         <w:rPr>
           <w:rFonts w:ascii="Consolas" w:hAnsi="Consolas" w:cs="Consolas"/>
@@ -7891,7 +7173,6 @@
         </w:rPr>
         <w:tab/>
       </w:r>
-      <w:proofErr w:type="spellStart"/>
       <w:r>
         <w:rPr>
           <w:rFonts w:ascii="Consolas" w:hAnsi="Consolas" w:cs="Consolas"/>
@@ -7903,7 +7184,6 @@
         </w:rPr>
         <w:t>theArrayOfIntegers</w:t>
       </w:r>
-      <w:proofErr w:type="spellEnd"/>
       <w:r>
         <w:rPr>
           <w:rFonts w:ascii="Consolas" w:hAnsi="Consolas" w:cs="Consolas"/>
@@ -7913,7 +7193,6 @@
         </w:rPr>
         <w:t>[</w:t>
       </w:r>
-      <w:proofErr w:type="spellStart"/>
       <w:r>
         <w:rPr>
           <w:rFonts w:ascii="Consolas" w:hAnsi="Consolas" w:cs="Consolas"/>
@@ -7923,7 +7202,6 @@
         </w:rPr>
         <w:t>theSecondIndex</w:t>
       </w:r>
-      <w:proofErr w:type="spellEnd"/>
       <w:r>
         <w:rPr>
           <w:rFonts w:ascii="Consolas" w:hAnsi="Consolas" w:cs="Consolas"/>
@@ -7933,7 +7211,6 @@
         </w:rPr>
         <w:t xml:space="preserve">] = </w:t>
       </w:r>
-      <w:proofErr w:type="spellStart"/>
       <w:r>
         <w:rPr>
           <w:rFonts w:ascii="Consolas" w:hAnsi="Consolas" w:cs="Consolas"/>
@@ -7943,7 +7220,6 @@
         </w:rPr>
         <w:t>thePlaceholder</w:t>
       </w:r>
-      <w:proofErr w:type="spellEnd"/>
       <w:r>
         <w:rPr>
           <w:rFonts w:ascii="Consolas" w:hAnsi="Consolas" w:cs="Consolas"/>
@@ -8075,27 +7351,7 @@
           <w:sz w:val="20"/>
           <w:szCs w:val="20"/>
         </w:rPr>
-        <w:t xml:space="preserve">     * </w:t>
-      </w:r>
-      <w:proofErr w:type="spellStart"/>
-      <w:r>
-        <w:rPr>
-          <w:rFonts w:ascii="Consolas" w:hAnsi="Consolas" w:cs="Consolas"/>
-          <w:color w:val="3F5FBF"/>
-          <w:sz w:val="20"/>
-          <w:szCs w:val="20"/>
-        </w:rPr>
-        <w:t>isSorted</w:t>
-      </w:r>
-      <w:proofErr w:type="spellEnd"/>
-      <w:r>
-        <w:rPr>
-          <w:rFonts w:ascii="Consolas" w:hAnsi="Consolas" w:cs="Consolas"/>
-          <w:color w:val="3F5FBF"/>
-          <w:sz w:val="20"/>
-          <w:szCs w:val="20"/>
-        </w:rPr>
-        <w:t xml:space="preserve"> indicates whether or not an array is sorted.</w:t>
+        <w:t xml:space="preserve">     * isSorted indicates whether or not an array is sorted.</w:t>
       </w:r>
     </w:p>
     <w:p>
@@ -8157,19 +7413,8 @@
           <w:sz w:val="20"/>
           <w:szCs w:val="20"/>
         </w:rPr>
-        <w:t xml:space="preserve"> </w:t>
-      </w:r>
-      <w:proofErr w:type="spellStart"/>
-      <w:r>
-        <w:rPr>
-          <w:rFonts w:ascii="Consolas" w:hAnsi="Consolas" w:cs="Consolas"/>
-          <w:color w:val="3F5FBF"/>
-          <w:sz w:val="20"/>
-          <w:szCs w:val="20"/>
-        </w:rPr>
-        <w:t>arr</w:t>
-      </w:r>
-      <w:proofErr w:type="spellEnd"/>
+        <w:t xml:space="preserve"> arr</w:t>
+      </w:r>
     </w:p>
     <w:p>
       <w:pPr>
@@ -8323,7 +7568,6 @@
         </w:rPr>
         <w:t xml:space="preserve"> </w:t>
       </w:r>
-      <w:proofErr w:type="spellStart"/>
       <w:r>
         <w:rPr>
           <w:rFonts w:ascii="Consolas" w:hAnsi="Consolas" w:cs="Consolas"/>
@@ -8335,35 +7579,14 @@
         </w:rPr>
         <w:t>boolean</w:t>
       </w:r>
-      <w:proofErr w:type="spellEnd"/>
-      <w:r>
-        <w:rPr>
-          <w:rFonts w:ascii="Consolas" w:hAnsi="Consolas" w:cs="Consolas"/>
-          <w:color w:val="000000"/>
-          <w:sz w:val="20"/>
-          <w:szCs w:val="20"/>
-        </w:rPr>
-        <w:t xml:space="preserve"> </w:t>
-      </w:r>
-      <w:proofErr w:type="spellStart"/>
-      <w:r>
-        <w:rPr>
-          <w:rFonts w:ascii="Consolas" w:hAnsi="Consolas" w:cs="Consolas"/>
-          <w:color w:val="000000"/>
-          <w:sz w:val="20"/>
-          <w:szCs w:val="20"/>
-        </w:rPr>
-        <w:t>isSorted</w:t>
-      </w:r>
-      <w:proofErr w:type="spellEnd"/>
-      <w:r>
-        <w:rPr>
-          <w:rFonts w:ascii="Consolas" w:hAnsi="Consolas" w:cs="Consolas"/>
-          <w:color w:val="000000"/>
-          <w:sz w:val="20"/>
-          <w:szCs w:val="20"/>
-        </w:rPr>
-        <w:t>(</w:t>
+      <w:r>
+        <w:rPr>
+          <w:rFonts w:ascii="Consolas" w:hAnsi="Consolas" w:cs="Consolas"/>
+          <w:color w:val="000000"/>
+          <w:sz w:val="20"/>
+          <w:szCs w:val="20"/>
+        </w:rPr>
+        <w:t xml:space="preserve"> isSorted(</w:t>
       </w:r>
       <w:r>
         <w:rPr>
@@ -8385,7 +7608,6 @@
         </w:rPr>
         <w:t xml:space="preserve">[] </w:t>
       </w:r>
-      <w:proofErr w:type="spellStart"/>
       <w:r>
         <w:rPr>
           <w:rFonts w:ascii="Consolas" w:hAnsi="Consolas" w:cs="Consolas"/>
@@ -8395,7 +7617,6 @@
         </w:rPr>
         <w:t>theArray</w:t>
       </w:r>
-      <w:proofErr w:type="spellEnd"/>
       <w:r>
         <w:rPr>
           <w:rFonts w:ascii="Consolas" w:hAnsi="Consolas" w:cs="Consolas"/>
@@ -8487,7 +7708,6 @@
         </w:rPr>
         <w:t xml:space="preserve"> </w:t>
       </w:r>
-      <w:proofErr w:type="spellStart"/>
       <w:r>
         <w:rPr>
           <w:rFonts w:ascii="Consolas" w:hAnsi="Consolas" w:cs="Consolas"/>
@@ -8497,7 +7717,6 @@
         </w:rPr>
         <w:t>i</w:t>
       </w:r>
-      <w:proofErr w:type="spellEnd"/>
       <w:r>
         <w:rPr>
           <w:rFonts w:ascii="Consolas" w:hAnsi="Consolas" w:cs="Consolas"/>
@@ -8507,7 +7726,6 @@
         </w:rPr>
         <w:t xml:space="preserve"> = 1; </w:t>
       </w:r>
-      <w:proofErr w:type="spellStart"/>
       <w:r>
         <w:rPr>
           <w:rFonts w:ascii="Consolas" w:hAnsi="Consolas" w:cs="Consolas"/>
@@ -8517,7 +7735,6 @@
         </w:rPr>
         <w:t>i</w:t>
       </w:r>
-      <w:proofErr w:type="spellEnd"/>
       <w:r>
         <w:rPr>
           <w:rFonts w:ascii="Consolas" w:hAnsi="Consolas" w:cs="Consolas"/>
@@ -8527,7 +7744,6 @@
         </w:rPr>
         <w:t xml:space="preserve"> &lt; </w:t>
       </w:r>
-      <w:proofErr w:type="spellStart"/>
       <w:r>
         <w:rPr>
           <w:rFonts w:ascii="Consolas" w:hAnsi="Consolas" w:cs="Consolas"/>
@@ -8555,7 +7771,6 @@
         </w:rPr>
         <w:t>length</w:t>
       </w:r>
-      <w:proofErr w:type="spellEnd"/>
       <w:r>
         <w:rPr>
           <w:rFonts w:ascii="Consolas" w:hAnsi="Consolas" w:cs="Consolas"/>
@@ -8565,7 +7780,6 @@
         </w:rPr>
         <w:t xml:space="preserve">; </w:t>
       </w:r>
-      <w:proofErr w:type="spellStart"/>
       <w:r>
         <w:rPr>
           <w:rFonts w:ascii="Consolas" w:hAnsi="Consolas" w:cs="Consolas"/>
@@ -8575,7 +7789,6 @@
         </w:rPr>
         <w:t>i</w:t>
       </w:r>
-      <w:proofErr w:type="spellEnd"/>
       <w:r>
         <w:rPr>
           <w:rFonts w:ascii="Consolas" w:hAnsi="Consolas" w:cs="Consolas"/>
@@ -8647,7 +7860,6 @@
         </w:rPr>
         <w:t>(</w:t>
       </w:r>
-      <w:proofErr w:type="spellStart"/>
       <w:r>
         <w:rPr>
           <w:rFonts w:ascii="Consolas" w:hAnsi="Consolas" w:cs="Consolas"/>
@@ -8657,7 +7869,6 @@
         </w:rPr>
         <w:t>theArray</w:t>
       </w:r>
-      <w:proofErr w:type="spellEnd"/>
       <w:r>
         <w:rPr>
           <w:rFonts w:ascii="Consolas" w:hAnsi="Consolas" w:cs="Consolas"/>
@@ -8667,7 +7878,6 @@
         </w:rPr>
         <w:t>[</w:t>
       </w:r>
-      <w:proofErr w:type="spellStart"/>
       <w:r>
         <w:rPr>
           <w:rFonts w:ascii="Consolas" w:hAnsi="Consolas" w:cs="Consolas"/>
@@ -8677,7 +7887,6 @@
         </w:rPr>
         <w:t>i</w:t>
       </w:r>
-      <w:proofErr w:type="spellEnd"/>
       <w:r>
         <w:rPr>
           <w:rFonts w:ascii="Consolas" w:hAnsi="Consolas" w:cs="Consolas"/>
@@ -8687,7 +7896,6 @@
         </w:rPr>
         <w:t xml:space="preserve">] &lt; </w:t>
       </w:r>
-      <w:proofErr w:type="spellStart"/>
       <w:r>
         <w:rPr>
           <w:rFonts w:ascii="Consolas" w:hAnsi="Consolas" w:cs="Consolas"/>
@@ -8697,7 +7905,6 @@
         </w:rPr>
         <w:t>theArray</w:t>
       </w:r>
-      <w:proofErr w:type="spellEnd"/>
       <w:r>
         <w:rPr>
           <w:rFonts w:ascii="Consolas" w:hAnsi="Consolas" w:cs="Consolas"/>
@@ -9034,27 +8241,7 @@
           <w:sz w:val="20"/>
           <w:szCs w:val="20"/>
         </w:rPr>
-        <w:t xml:space="preserve"> </w:t>
-      </w:r>
-      <w:proofErr w:type="spellStart"/>
-      <w:r>
-        <w:rPr>
-          <w:rFonts w:ascii="Consolas" w:hAnsi="Consolas" w:cs="Consolas"/>
-          <w:color w:val="000000"/>
-          <w:sz w:val="20"/>
-          <w:szCs w:val="20"/>
-        </w:rPr>
-        <w:t>Com.TSL.SelectionSortUtilities</w:t>
-      </w:r>
-      <w:proofErr w:type="spellEnd"/>
-      <w:r>
-        <w:rPr>
-          <w:rFonts w:ascii="Consolas" w:hAnsi="Consolas" w:cs="Consolas"/>
-          <w:color w:val="000000"/>
-          <w:sz w:val="20"/>
-          <w:szCs w:val="20"/>
-        </w:rPr>
-        <w:t>;</w:t>
+        <w:t xml:space="preserve"> Com.TSL.SelectionSortUtilities;</w:t>
       </w:r>
     </w:p>
     <w:p>
@@ -9120,27 +8307,7 @@
           <w:sz w:val="20"/>
           <w:szCs w:val="20"/>
         </w:rPr>
-        <w:t xml:space="preserve"> * </w:t>
-      </w:r>
-      <w:proofErr w:type="spellStart"/>
-      <w:r>
-        <w:rPr>
-          <w:rFonts w:ascii="Consolas" w:hAnsi="Consolas" w:cs="Consolas"/>
-          <w:color w:val="3F5FBF"/>
-          <w:sz w:val="20"/>
-          <w:szCs w:val="20"/>
-        </w:rPr>
-        <w:t>TheInputManager</w:t>
-      </w:r>
-      <w:proofErr w:type="spellEnd"/>
-      <w:r>
-        <w:rPr>
-          <w:rFonts w:ascii="Consolas" w:hAnsi="Consolas" w:cs="Consolas"/>
-          <w:color w:val="3F5FBF"/>
-          <w:sz w:val="20"/>
-          <w:szCs w:val="20"/>
-        </w:rPr>
-        <w:t xml:space="preserve"> encapsulates functionality to provide an array size as an integer based on a command</w:t>
+        <w:t xml:space="preserve"> * TheInputManager encapsulates functionality to provide an array size as an integer based on a command</w:t>
       </w:r>
       <w:r>
         <w:rPr>
@@ -9409,19 +8576,8 @@
           <w:sz w:val="20"/>
           <w:szCs w:val="20"/>
         </w:rPr>
-        <w:t xml:space="preserve"> </w:t>
-      </w:r>
-      <w:proofErr w:type="spellStart"/>
-      <w:r>
-        <w:rPr>
-          <w:rFonts w:ascii="Consolas" w:hAnsi="Consolas" w:cs="Consolas"/>
-          <w:color w:val="000000"/>
-          <w:sz w:val="20"/>
-          <w:szCs w:val="20"/>
-        </w:rPr>
-        <w:t>TheInputAndOutputManager</w:t>
-      </w:r>
-      <w:proofErr w:type="spellEnd"/>
+        <w:t xml:space="preserve"> TheInputAndOutputManager</w:t>
+      </w:r>
     </w:p>
     <w:p>
       <w:pPr>
@@ -9532,27 +8688,7 @@
           <w:szCs w:val="20"/>
         </w:rPr>
         <w:tab/>
-        <w:t xml:space="preserve"> * </w:t>
-      </w:r>
-      <w:proofErr w:type="spellStart"/>
-      <w:r>
-        <w:rPr>
-          <w:rFonts w:ascii="Consolas" w:hAnsi="Consolas" w:cs="Consolas"/>
-          <w:color w:val="3F5FBF"/>
-          <w:sz w:val="20"/>
-          <w:szCs w:val="20"/>
-        </w:rPr>
-        <w:t>providesTheArraySizeAsAnIntegerBasedOn</w:t>
-      </w:r>
-      <w:proofErr w:type="spellEnd"/>
-      <w:r>
-        <w:rPr>
-          <w:rFonts w:ascii="Consolas" w:hAnsi="Consolas" w:cs="Consolas"/>
-          <w:color w:val="3F5FBF"/>
-          <w:sz w:val="20"/>
-          <w:szCs w:val="20"/>
-        </w:rPr>
-        <w:t xml:space="preserve"> provides an array size based on a command</w:t>
+        <w:t xml:space="preserve"> * providesTheArraySizeAsAnIntegerBasedOn provides an array size based on a command</w:t>
       </w:r>
       <w:r>
         <w:rPr>
@@ -9675,19 +8811,8 @@
           <w:sz w:val="20"/>
           <w:szCs w:val="20"/>
         </w:rPr>
-        <w:t xml:space="preserve"> </w:t>
-      </w:r>
-      <w:proofErr w:type="spellStart"/>
-      <w:r>
-        <w:rPr>
-          <w:rFonts w:ascii="Consolas" w:hAnsi="Consolas" w:cs="Consolas"/>
-          <w:color w:val="3F5FBF"/>
-          <w:sz w:val="20"/>
-          <w:szCs w:val="20"/>
-        </w:rPr>
-        <w:t>theArraySizeAsAString</w:t>
-      </w:r>
-      <w:proofErr w:type="spellEnd"/>
+        <w:t xml:space="preserve"> theArraySizeAsAString</w:t>
+      </w:r>
     </w:p>
     <w:p>
       <w:pPr>
@@ -9761,19 +8886,8 @@
           <w:sz w:val="20"/>
           <w:szCs w:val="20"/>
         </w:rPr>
-        <w:t xml:space="preserve"> </w:t>
-      </w:r>
-      <w:proofErr w:type="spellStart"/>
-      <w:r>
-        <w:rPr>
-          <w:rFonts w:ascii="Consolas" w:hAnsi="Consolas" w:cs="Consolas"/>
-          <w:color w:val="3F5FBF"/>
-          <w:sz w:val="20"/>
-          <w:szCs w:val="20"/>
-        </w:rPr>
-        <w:t>AnInvalidArraySizeException</w:t>
-      </w:r>
-      <w:proofErr w:type="spellEnd"/>
+        <w:t xml:space="preserve"> AnInvalidArraySizeException</w:t>
+      </w:r>
     </w:p>
     <w:p>
       <w:pPr>
@@ -9894,29 +9008,8 @@
           <w:sz w:val="20"/>
           <w:szCs w:val="20"/>
         </w:rPr>
-        <w:t xml:space="preserve"> </w:t>
-      </w:r>
-      <w:proofErr w:type="spellStart"/>
-      <w:r>
-        <w:rPr>
-          <w:rFonts w:ascii="Consolas" w:hAnsi="Consolas" w:cs="Consolas"/>
-          <w:color w:val="000000"/>
-          <w:sz w:val="20"/>
-          <w:szCs w:val="20"/>
-        </w:rPr>
-        <w:t>providesTheArraySizeAsAnIntegerBasedOn</w:t>
-      </w:r>
-      <w:proofErr w:type="spellEnd"/>
-      <w:r>
-        <w:rPr>
-          <w:rFonts w:ascii="Consolas" w:hAnsi="Consolas" w:cs="Consolas"/>
-          <w:color w:val="000000"/>
-          <w:sz w:val="20"/>
-          <w:szCs w:val="20"/>
-        </w:rPr>
-        <w:t xml:space="preserve">(String </w:t>
-      </w:r>
-      <w:proofErr w:type="spellStart"/>
+        <w:t xml:space="preserve"> providesTheArraySizeAsAnIntegerBasedOn(String </w:t>
+      </w:r>
       <w:r>
         <w:rPr>
           <w:rFonts w:ascii="Consolas" w:hAnsi="Consolas" w:cs="Consolas"/>
@@ -9926,7 +9019,6 @@
         </w:rPr>
         <w:t>theArraySizeAsAString</w:t>
       </w:r>
-      <w:proofErr w:type="spellEnd"/>
       <w:r>
         <w:rPr>
           <w:rFonts w:ascii="Consolas" w:hAnsi="Consolas" w:cs="Consolas"/>
@@ -9954,19 +9046,8 @@
           <w:sz w:val="20"/>
           <w:szCs w:val="20"/>
         </w:rPr>
-        <w:t xml:space="preserve"> </w:t>
-      </w:r>
-      <w:proofErr w:type="spellStart"/>
-      <w:r>
-        <w:rPr>
-          <w:rFonts w:ascii="Consolas" w:hAnsi="Consolas" w:cs="Consolas"/>
-          <w:color w:val="000000"/>
-          <w:sz w:val="20"/>
-          <w:szCs w:val="20"/>
-        </w:rPr>
-        <w:t>AnInvalidArraySizeException</w:t>
-      </w:r>
-      <w:proofErr w:type="spellEnd"/>
+        <w:t xml:space="preserve"> AnInvalidArraySizeException</w:t>
+      </w:r>
     </w:p>
     <w:p>
       <w:pPr>
@@ -10039,7 +9120,6 @@
         </w:rPr>
         <w:t xml:space="preserve"> </w:t>
       </w:r>
-      <w:proofErr w:type="spellStart"/>
       <w:r>
         <w:rPr>
           <w:rFonts w:ascii="Consolas" w:hAnsi="Consolas" w:cs="Consolas"/>
@@ -10049,25 +9129,14 @@
         </w:rPr>
         <w:t>theArraySizeAsAnInteger</w:t>
       </w:r>
-      <w:proofErr w:type="spellEnd"/>
-      <w:r>
-        <w:rPr>
-          <w:rFonts w:ascii="Consolas" w:hAnsi="Consolas" w:cs="Consolas"/>
-          <w:color w:val="000000"/>
-          <w:sz w:val="20"/>
-          <w:szCs w:val="20"/>
-        </w:rPr>
-        <w:t xml:space="preserve"> = </w:t>
-      </w:r>
-      <w:proofErr w:type="spellStart"/>
-      <w:r>
-        <w:rPr>
-          <w:rFonts w:ascii="Consolas" w:hAnsi="Consolas" w:cs="Consolas"/>
-          <w:color w:val="000000"/>
-          <w:sz w:val="20"/>
-          <w:szCs w:val="20"/>
-        </w:rPr>
-        <w:t>Integer.</w:t>
+      <w:r>
+        <w:rPr>
+          <w:rFonts w:ascii="Consolas" w:hAnsi="Consolas" w:cs="Consolas"/>
+          <w:color w:val="000000"/>
+          <w:sz w:val="20"/>
+          <w:szCs w:val="20"/>
+        </w:rPr>
+        <w:t xml:space="preserve"> = Integer.</w:t>
       </w:r>
       <w:r>
         <w:rPr>
@@ -10080,7 +9149,6 @@
         </w:rPr>
         <w:t>parseInt</w:t>
       </w:r>
-      <w:proofErr w:type="spellEnd"/>
       <w:r>
         <w:rPr>
           <w:rFonts w:ascii="Consolas" w:hAnsi="Consolas" w:cs="Consolas"/>
@@ -10090,7 +9158,6 @@
         </w:rPr>
         <w:t>(</w:t>
       </w:r>
-      <w:proofErr w:type="spellStart"/>
       <w:r>
         <w:rPr>
           <w:rFonts w:ascii="Consolas" w:hAnsi="Consolas" w:cs="Consolas"/>
@@ -10100,7 +9167,6 @@
         </w:rPr>
         <w:t>theArraySizeAsAString</w:t>
       </w:r>
-      <w:proofErr w:type="spellEnd"/>
       <w:r>
         <w:rPr>
           <w:rFonts w:ascii="Consolas" w:hAnsi="Consolas" w:cs="Consolas"/>
@@ -10190,7 +9256,6 @@
         </w:rPr>
         <w:t xml:space="preserve"> (</w:t>
       </w:r>
-      <w:proofErr w:type="spellStart"/>
       <w:r>
         <w:rPr>
           <w:rFonts w:ascii="Consolas" w:hAnsi="Consolas" w:cs="Consolas"/>
@@ -10200,7 +9265,6 @@
         </w:rPr>
         <w:t>theArraySizeAsAnInteger</w:t>
       </w:r>
-      <w:proofErr w:type="spellEnd"/>
       <w:r>
         <w:rPr>
           <w:rFonts w:ascii="Consolas" w:hAnsi="Consolas" w:cs="Consolas"/>
@@ -10318,27 +9382,7 @@
           <w:sz w:val="20"/>
           <w:szCs w:val="20"/>
         </w:rPr>
-        <w:t xml:space="preserve"> </w:t>
-      </w:r>
-      <w:proofErr w:type="spellStart"/>
-      <w:r>
-        <w:rPr>
-          <w:rFonts w:ascii="Consolas" w:hAnsi="Consolas" w:cs="Consolas"/>
-          <w:color w:val="000000"/>
-          <w:sz w:val="20"/>
-          <w:szCs w:val="20"/>
-        </w:rPr>
-        <w:t>AnInvalidArraySizeException</w:t>
-      </w:r>
-      <w:proofErr w:type="spellEnd"/>
-      <w:r>
-        <w:rPr>
-          <w:rFonts w:ascii="Consolas" w:hAnsi="Consolas" w:cs="Consolas"/>
-          <w:color w:val="000000"/>
-          <w:sz w:val="20"/>
-          <w:szCs w:val="20"/>
-        </w:rPr>
-        <w:t>(</w:t>
+        <w:t xml:space="preserve"> AnInvalidArraySizeException(</w:t>
       </w:r>
       <w:r>
         <w:rPr>
@@ -10469,7 +9513,6 @@
         </w:rPr>
         <w:t xml:space="preserve"> </w:t>
       </w:r>
-      <w:proofErr w:type="spellStart"/>
       <w:r>
         <w:rPr>
           <w:rFonts w:ascii="Consolas" w:hAnsi="Consolas" w:cs="Consolas"/>
@@ -10479,7 +9522,6 @@
         </w:rPr>
         <w:t>theArraySizeAsAnInteger</w:t>
       </w:r>
-      <w:proofErr w:type="spellEnd"/>
       <w:r>
         <w:rPr>
           <w:rFonts w:ascii="Consolas" w:hAnsi="Consolas" w:cs="Consolas"/>
@@ -10641,27 +9683,7 @@
           <w:sz w:val="20"/>
           <w:szCs w:val="20"/>
         </w:rPr>
-        <w:t xml:space="preserve">     * </w:t>
-      </w:r>
-      <w:proofErr w:type="spellStart"/>
-      <w:r>
-        <w:rPr>
-          <w:rFonts w:ascii="Consolas" w:hAnsi="Consolas" w:cs="Consolas"/>
-          <w:color w:val="3F5FBF"/>
-          <w:sz w:val="20"/>
-          <w:szCs w:val="20"/>
-        </w:rPr>
-        <w:t>printWhetherOrNotIsSorted</w:t>
-      </w:r>
-      <w:proofErr w:type="spellEnd"/>
-      <w:r>
-        <w:rPr>
-          <w:rFonts w:ascii="Consolas" w:hAnsi="Consolas" w:cs="Consolas"/>
-          <w:color w:val="3F5FBF"/>
-          <w:sz w:val="20"/>
-          <w:szCs w:val="20"/>
-        </w:rPr>
-        <w:t xml:space="preserve"> prints whether or not an array is sorted.</w:t>
+        <w:t xml:space="preserve">     * printWhetherOrNotIsSorted prints whether or not an array is sorted.</w:t>
       </w:r>
     </w:p>
     <w:p>
@@ -10723,19 +9745,8 @@
           <w:sz w:val="20"/>
           <w:szCs w:val="20"/>
         </w:rPr>
-        <w:t xml:space="preserve"> </w:t>
-      </w:r>
-      <w:proofErr w:type="spellStart"/>
-      <w:r>
-        <w:rPr>
-          <w:rFonts w:ascii="Consolas" w:hAnsi="Consolas" w:cs="Consolas"/>
-          <w:color w:val="3F5FBF"/>
-          <w:sz w:val="20"/>
-          <w:szCs w:val="20"/>
-        </w:rPr>
-        <w:t>theArray</w:t>
-      </w:r>
-      <w:proofErr w:type="spellEnd"/>
+        <w:t xml:space="preserve"> theArray</w:t>
+      </w:r>
     </w:p>
     <w:p>
       <w:pPr>
@@ -10855,27 +9866,7 @@
           <w:sz w:val="20"/>
           <w:szCs w:val="20"/>
         </w:rPr>
-        <w:t xml:space="preserve"> </w:t>
-      </w:r>
-      <w:proofErr w:type="spellStart"/>
-      <w:r>
-        <w:rPr>
-          <w:rFonts w:ascii="Consolas" w:hAnsi="Consolas" w:cs="Consolas"/>
-          <w:color w:val="000000"/>
-          <w:sz w:val="20"/>
-          <w:szCs w:val="20"/>
-        </w:rPr>
-        <w:t>printsWhetherOrNotIsSorted</w:t>
-      </w:r>
-      <w:proofErr w:type="spellEnd"/>
-      <w:r>
-        <w:rPr>
-          <w:rFonts w:ascii="Consolas" w:hAnsi="Consolas" w:cs="Consolas"/>
-          <w:color w:val="000000"/>
-          <w:sz w:val="20"/>
-          <w:szCs w:val="20"/>
-        </w:rPr>
-        <w:t>(</w:t>
+        <w:t xml:space="preserve"> printsWhetherOrNotIsSorted(</w:t>
       </w:r>
       <w:r>
         <w:rPr>
@@ -10897,7 +9888,6 @@
         </w:rPr>
         <w:t xml:space="preserve">[] </w:t>
       </w:r>
-      <w:proofErr w:type="spellStart"/>
       <w:r>
         <w:rPr>
           <w:rFonts w:ascii="Consolas" w:hAnsi="Consolas" w:cs="Consolas"/>
@@ -10907,7 +9897,6 @@
         </w:rPr>
         <w:t>theArray</w:t>
       </w:r>
-      <w:proofErr w:type="spellEnd"/>
       <w:r>
         <w:rPr>
           <w:rFonts w:ascii="Consolas" w:hAnsi="Consolas" w:cs="Consolas"/>
@@ -10967,15 +9956,6 @@
           <w:szCs w:val="20"/>
         </w:rPr>
         <w:tab/>
-      </w:r>
-      <w:proofErr w:type="spellStart"/>
-      <w:r>
-        <w:rPr>
-          <w:rFonts w:ascii="Consolas" w:hAnsi="Consolas" w:cs="Consolas"/>
-          <w:color w:val="000000"/>
-          <w:sz w:val="20"/>
-          <w:szCs w:val="20"/>
-        </w:rPr>
         <w:t>System.</w:t>
       </w:r>
       <w:r>
@@ -10998,17 +9978,7 @@
           <w:sz w:val="20"/>
           <w:szCs w:val="20"/>
         </w:rPr>
-        <w:t>.println</w:t>
-      </w:r>
-      <w:proofErr w:type="spellEnd"/>
-      <w:r>
-        <w:rPr>
-          <w:rFonts w:ascii="Consolas" w:hAnsi="Consolas" w:cs="Consolas"/>
-          <w:color w:val="000000"/>
-          <w:sz w:val="20"/>
-          <w:szCs w:val="20"/>
-        </w:rPr>
-        <w:t>(</w:t>
+        <w:t>.println(</w:t>
       </w:r>
       <w:r>
         <w:rPr>
@@ -11026,17 +9996,7 @@
           <w:sz w:val="20"/>
           <w:szCs w:val="20"/>
         </w:rPr>
-        <w:t xml:space="preserve"> + ((</w:t>
-      </w:r>
-      <w:proofErr w:type="spellStart"/>
-      <w:r>
-        <w:rPr>
-          <w:rFonts w:ascii="Consolas" w:hAnsi="Consolas" w:cs="Consolas"/>
-          <w:color w:val="000000"/>
-          <w:sz w:val="20"/>
-          <w:szCs w:val="20"/>
-        </w:rPr>
-        <w:t>SelectionSortPA.</w:t>
+        <w:t xml:space="preserve"> + ((SelectionSortPA.</w:t>
       </w:r>
       <w:r>
         <w:rPr>
@@ -11049,7 +10009,6 @@
         </w:rPr>
         <w:t>isSorted</w:t>
       </w:r>
-      <w:proofErr w:type="spellEnd"/>
       <w:r>
         <w:rPr>
           <w:rFonts w:ascii="Consolas" w:hAnsi="Consolas" w:cs="Consolas"/>
@@ -11059,7 +10018,6 @@
         </w:rPr>
         <w:t>(</w:t>
       </w:r>
-      <w:proofErr w:type="spellStart"/>
       <w:r>
         <w:rPr>
           <w:rFonts w:ascii="Consolas" w:hAnsi="Consolas" w:cs="Consolas"/>
@@ -11069,7 +10027,6 @@
         </w:rPr>
         <w:t>theArray</w:t>
       </w:r>
-      <w:proofErr w:type="spellEnd"/>
       <w:r>
         <w:rPr>
           <w:rFonts w:ascii="Consolas" w:hAnsi="Consolas" w:cs="Consolas"/>
@@ -11244,27 +10201,7 @@
           <w:sz w:val="20"/>
           <w:szCs w:val="20"/>
         </w:rPr>
-        <w:t xml:space="preserve"> </w:t>
-      </w:r>
-      <w:proofErr w:type="spellStart"/>
-      <w:r>
-        <w:rPr>
-          <w:rFonts w:ascii="Consolas" w:hAnsi="Consolas" w:cs="Consolas"/>
-          <w:color w:val="000000"/>
-          <w:sz w:val="20"/>
-          <w:szCs w:val="20"/>
-        </w:rPr>
-        <w:t>Com.TSL.SelectionSortUtilities</w:t>
-      </w:r>
-      <w:proofErr w:type="spellEnd"/>
-      <w:r>
-        <w:rPr>
-          <w:rFonts w:ascii="Consolas" w:hAnsi="Consolas" w:cs="Consolas"/>
-          <w:color w:val="000000"/>
-          <w:sz w:val="20"/>
-          <w:szCs w:val="20"/>
-        </w:rPr>
-        <w:t>;</w:t>
+        <w:t xml:space="preserve"> Com.TSL.SelectionSortUtilities;</w:t>
       </w:r>
     </w:p>
     <w:p>
@@ -11330,27 +10267,7 @@
           <w:sz w:val="20"/>
           <w:szCs w:val="20"/>
         </w:rPr>
-        <w:t xml:space="preserve">* </w:t>
-      </w:r>
-      <w:proofErr w:type="spellStart"/>
-      <w:r>
-        <w:rPr>
-          <w:rFonts w:ascii="Consolas" w:hAnsi="Consolas" w:cs="Consolas"/>
-          <w:color w:val="3F5FBF"/>
-          <w:sz w:val="20"/>
-          <w:szCs w:val="20"/>
-        </w:rPr>
-        <w:t>AnInvalidArraySizeException</w:t>
-      </w:r>
-      <w:proofErr w:type="spellEnd"/>
-      <w:r>
-        <w:rPr>
-          <w:rFonts w:ascii="Consolas" w:hAnsi="Consolas" w:cs="Consolas"/>
-          <w:color w:val="3F5FBF"/>
-          <w:sz w:val="20"/>
-          <w:szCs w:val="20"/>
-        </w:rPr>
-        <w:t xml:space="preserve"> represents the structure for an exception that occurs if the integer representing an array</w:t>
+        <w:t>* AnInvalidArraySizeException represents the structure for an exception that occurs if the integer representing an array</w:t>
       </w:r>
     </w:p>
     <w:p>
@@ -11582,7 +10499,6 @@
         </w:rPr>
         <w:t xml:space="preserve"> </w:t>
       </w:r>
-      <w:proofErr w:type="spellStart"/>
       <w:r>
         <w:rPr>
           <w:rFonts w:ascii="Consolas" w:hAnsi="Consolas" w:cs="Consolas"/>
@@ -11593,7 +10509,6 @@
         </w:rPr>
         <w:t>AnInvalidArraySizeException</w:t>
       </w:r>
-      <w:proofErr w:type="spellEnd"/>
       <w:r>
         <w:rPr>
           <w:rFonts w:ascii="Consolas" w:hAnsi="Consolas" w:cs="Consolas"/>
@@ -11718,7 +10633,6 @@
         <w:tab/>
         <w:t xml:space="preserve"> * </w:t>
       </w:r>
-      <w:proofErr w:type="spellStart"/>
       <w:r>
         <w:rPr>
           <w:rFonts w:ascii="Consolas" w:hAnsi="Consolas" w:cs="Consolas"/>
@@ -11729,7 +10643,6 @@
         </w:rPr>
         <w:t>AnInvalidArraySizeException</w:t>
       </w:r>
-      <w:proofErr w:type="spellEnd"/>
       <w:r>
         <w:rPr>
           <w:rFonts w:ascii="Consolas" w:hAnsi="Consolas" w:cs="Consolas"/>
@@ -11755,27 +10668,7 @@
           <w:sz w:val="20"/>
           <w:szCs w:val="20"/>
         </w:rPr>
-        <w:t xml:space="preserve">argument constructor for </w:t>
-      </w:r>
-      <w:proofErr w:type="spellStart"/>
-      <w:r>
-        <w:rPr>
-          <w:rFonts w:ascii="Consolas" w:hAnsi="Consolas" w:cs="Consolas"/>
-          <w:color w:val="3F5FBF"/>
-          <w:sz w:val="20"/>
-          <w:szCs w:val="20"/>
-        </w:rPr>
-        <w:t>AnInvalidArraySizeException</w:t>
-      </w:r>
-      <w:proofErr w:type="spellEnd"/>
-      <w:r>
-        <w:rPr>
-          <w:rFonts w:ascii="Consolas" w:hAnsi="Consolas" w:cs="Consolas"/>
-          <w:color w:val="3F5FBF"/>
-          <w:sz w:val="20"/>
-          <w:szCs w:val="20"/>
-        </w:rPr>
-        <w:t>, which</w:t>
+        <w:t>argument constructor for AnInvalidArraySizeException, which</w:t>
       </w:r>
     </w:p>
     <w:p>
@@ -11898,26 +10791,7 @@
           <w:szCs w:val="20"/>
         </w:rPr>
         <w:tab/>
-      </w:r>
-      <w:proofErr w:type="spellStart"/>
-      <w:r>
-        <w:rPr>
-          <w:rFonts w:ascii="Consolas" w:hAnsi="Consolas" w:cs="Consolas"/>
-          <w:color w:val="000000"/>
-          <w:sz w:val="20"/>
-          <w:szCs w:val="20"/>
-        </w:rPr>
-        <w:t>AnInvalidArraySizeException</w:t>
-      </w:r>
-      <w:proofErr w:type="spellEnd"/>
-      <w:r>
-        <w:rPr>
-          <w:rFonts w:ascii="Consolas" w:hAnsi="Consolas" w:cs="Consolas"/>
-          <w:color w:val="000000"/>
-          <w:sz w:val="20"/>
-          <w:szCs w:val="20"/>
-        </w:rPr>
-        <w:t>() {</w:t>
+        <w:t>AnInvalidArraySizeException() {</w:t>
       </w:r>
     </w:p>
     <w:p>
@@ -12092,27 +10966,7 @@
           <w:szCs w:val="20"/>
         </w:rPr>
         <w:tab/>
-        <w:t xml:space="preserve"> * </w:t>
-      </w:r>
-      <w:proofErr w:type="spellStart"/>
-      <w:r>
-        <w:rPr>
-          <w:rFonts w:ascii="Consolas" w:hAnsi="Consolas" w:cs="Consolas"/>
-          <w:color w:val="3F5FBF"/>
-          <w:sz w:val="20"/>
-          <w:szCs w:val="20"/>
-        </w:rPr>
-        <w:t>AnInvalidArraySizeException</w:t>
-      </w:r>
-      <w:proofErr w:type="spellEnd"/>
-      <w:r>
-        <w:rPr>
-          <w:rFonts w:ascii="Consolas" w:hAnsi="Consolas" w:cs="Consolas"/>
-          <w:color w:val="3F5FBF"/>
-          <w:sz w:val="20"/>
-          <w:szCs w:val="20"/>
-        </w:rPr>
-        <w:t>(String message) is a one</w:t>
+        <w:t xml:space="preserve"> * AnInvalidArraySizeException(String message) is a one</w:t>
       </w:r>
       <w:r>
         <w:rPr>
@@ -12130,27 +10984,7 @@
           <w:sz w:val="20"/>
           <w:szCs w:val="20"/>
         </w:rPr>
-        <w:t xml:space="preserve">argument constructor for </w:t>
-      </w:r>
-      <w:proofErr w:type="spellStart"/>
-      <w:r>
-        <w:rPr>
-          <w:rFonts w:ascii="Consolas" w:hAnsi="Consolas" w:cs="Consolas"/>
-          <w:color w:val="3F5FBF"/>
-          <w:sz w:val="20"/>
-          <w:szCs w:val="20"/>
-        </w:rPr>
-        <w:t>AnInvalidArraySizeException</w:t>
-      </w:r>
-      <w:proofErr w:type="spellEnd"/>
-      <w:r>
-        <w:rPr>
-          <w:rFonts w:ascii="Consolas" w:hAnsi="Consolas" w:cs="Consolas"/>
-          <w:color w:val="3F5FBF"/>
-          <w:sz w:val="20"/>
-          <w:szCs w:val="20"/>
-        </w:rPr>
-        <w:t>, which</w:t>
+        <w:t>argument constructor for AnInvalidArraySizeException, which</w:t>
       </w:r>
     </w:p>
     <w:p>
@@ -12359,26 +11193,7 @@
           <w:szCs w:val="20"/>
         </w:rPr>
         <w:tab/>
-      </w:r>
-      <w:proofErr w:type="spellStart"/>
-      <w:r>
-        <w:rPr>
-          <w:rFonts w:ascii="Consolas" w:hAnsi="Consolas" w:cs="Consolas"/>
-          <w:color w:val="000000"/>
-          <w:sz w:val="20"/>
-          <w:szCs w:val="20"/>
-        </w:rPr>
-        <w:t>AnInvalidArraySizeException</w:t>
-      </w:r>
-      <w:proofErr w:type="spellEnd"/>
-      <w:r>
-        <w:rPr>
-          <w:rFonts w:ascii="Consolas" w:hAnsi="Consolas" w:cs="Consolas"/>
-          <w:color w:val="000000"/>
-          <w:sz w:val="20"/>
-          <w:szCs w:val="20"/>
-        </w:rPr>
-        <w:t xml:space="preserve">(String </w:t>
+        <w:t xml:space="preserve">AnInvalidArraySizeException(String </w:t>
       </w:r>
       <w:r>
         <w:rPr>
@@ -12511,6 +11326,14 @@
       </w:r>
     </w:p>
     <w:p>
+      <w:pPr>
+        <w:rPr>
+          <w:rFonts w:ascii="Consolas" w:hAnsi="Consolas" w:cs="Consolas"/>
+          <w:color w:val="000000"/>
+          <w:sz w:val="20"/>
+          <w:szCs w:val="20"/>
+        </w:rPr>
+      </w:pPr>
       <w:r>
         <w:rPr>
           <w:rFonts w:ascii="Consolas" w:hAnsi="Consolas" w:cs="Consolas"/>
@@ -12519,6 +11342,168 @@
           <w:szCs w:val="20"/>
         </w:rPr>
         <w:t>}</w:t>
+      </w:r>
+    </w:p>
+    <w:p/>
+    <w:p/>
+    <w:p/>
+    <w:p>
+      <w:pPr>
+        <w:rPr>
+          <w:b/>
+          <w:bCs/>
+          <w:u w:val="single"/>
+        </w:rPr>
+      </w:pPr>
+      <w:r>
+        <w:rPr>
+          <w:b/>
+          <w:bCs/>
+          <w:u w:val="single"/>
+        </w:rPr>
+        <w:t>Problem 2B: Keypad</w:t>
+      </w:r>
+    </w:p>
+    <w:p/>
+    <w:p>
+      <w:r>
+        <w:t>Main Output</w:t>
+      </w:r>
+    </w:p>
+    <w:p/>
+    <w:p>
+      <w:r>
+        <w:rPr>
+          <w:noProof/>
+        </w:rPr>
+        <w:drawing>
+          <wp:inline distT="0" distB="0" distL="0" distR="0" wp14:anchorId="74F45311" wp14:editId="318F8A15">
+            <wp:extent cx="5943600" cy="850900"/>
+            <wp:effectExtent l="0" t="0" r="0" b="6350"/>
+            <wp:docPr id="13" name="Picture 13"/>
+            <wp:cNvGraphicFramePr>
+              <a:graphicFrameLocks xmlns:a="http://schemas.openxmlformats.org/drawingml/2006/main" noChangeAspect="1"/>
+            </wp:cNvGraphicFramePr>
+            <a:graphic xmlns:a="http://schemas.openxmlformats.org/drawingml/2006/main">
+              <a:graphicData uri="http://schemas.openxmlformats.org/drawingml/2006/picture">
+                <pic:pic xmlns:pic="http://schemas.openxmlformats.org/drawingml/2006/picture">
+                  <pic:nvPicPr>
+                    <pic:cNvPr id="1" name=""/>
+                    <pic:cNvPicPr/>
+                  </pic:nvPicPr>
+                  <pic:blipFill>
+                    <a:blip r:embed="rId15"/>
+                    <a:stretch>
+                      <a:fillRect/>
+                    </a:stretch>
+                  </pic:blipFill>
+                  <pic:spPr>
+                    <a:xfrm>
+                      <a:off x="0" y="0"/>
+                      <a:ext cx="5943600" cy="850900"/>
+                    </a:xfrm>
+                    <a:prstGeom prst="rect">
+                      <a:avLst/>
+                    </a:prstGeom>
+                  </pic:spPr>
+                </pic:pic>
+              </a:graphicData>
+            </a:graphic>
+          </wp:inline>
+        </w:drawing>
+      </w:r>
+    </w:p>
+    <w:p/>
+    <w:p>
+      <w:r>
+        <w:rPr>
+          <w:noProof/>
+        </w:rPr>
+        <w:drawing>
+          <wp:inline distT="0" distB="0" distL="0" distR="0" wp14:anchorId="69732F5D" wp14:editId="4D40F06B">
+            <wp:extent cx="5943600" cy="853440"/>
+            <wp:effectExtent l="0" t="0" r="0" b="3810"/>
+            <wp:docPr id="12" name="Picture 12"/>
+            <wp:cNvGraphicFramePr>
+              <a:graphicFrameLocks xmlns:a="http://schemas.openxmlformats.org/drawingml/2006/main" noChangeAspect="1"/>
+            </wp:cNvGraphicFramePr>
+            <a:graphic xmlns:a="http://schemas.openxmlformats.org/drawingml/2006/main">
+              <a:graphicData uri="http://schemas.openxmlformats.org/drawingml/2006/picture">
+                <pic:pic xmlns:pic="http://schemas.openxmlformats.org/drawingml/2006/picture">
+                  <pic:nvPicPr>
+                    <pic:cNvPr id="1" name=""/>
+                    <pic:cNvPicPr/>
+                  </pic:nvPicPr>
+                  <pic:blipFill>
+                    <a:blip r:embed="rId16"/>
+                    <a:stretch>
+                      <a:fillRect/>
+                    </a:stretch>
+                  </pic:blipFill>
+                  <pic:spPr>
+                    <a:xfrm>
+                      <a:off x="0" y="0"/>
+                      <a:ext cx="5943600" cy="853440"/>
+                    </a:xfrm>
+                    <a:prstGeom prst="rect">
+                      <a:avLst/>
+                    </a:prstGeom>
+                  </pic:spPr>
+                </pic:pic>
+              </a:graphicData>
+            </a:graphic>
+          </wp:inline>
+        </w:drawing>
+      </w:r>
+    </w:p>
+    <w:p/>
+    <w:p/>
+    <w:p>
+      <w:r>
+        <w:t>Test Output</w:t>
+      </w:r>
+    </w:p>
+    <w:p>
+      <w:r>
+        <w:rPr>
+          <w:noProof/>
+        </w:rPr>
+        <w:lastRenderedPageBreak/>
+        <w:drawing>
+          <wp:inline distT="0" distB="0" distL="0" distR="0" wp14:anchorId="472D8888" wp14:editId="3FDDDFBD">
+            <wp:extent cx="5943600" cy="336550"/>
+            <wp:effectExtent l="0" t="0" r="0" b="6350"/>
+            <wp:docPr id="14" name="Picture 14"/>
+            <wp:cNvGraphicFramePr>
+              <a:graphicFrameLocks xmlns:a="http://schemas.openxmlformats.org/drawingml/2006/main" noChangeAspect="1"/>
+            </wp:cNvGraphicFramePr>
+            <a:graphic xmlns:a="http://schemas.openxmlformats.org/drawingml/2006/main">
+              <a:graphicData uri="http://schemas.openxmlformats.org/drawingml/2006/picture">
+                <pic:pic xmlns:pic="http://schemas.openxmlformats.org/drawingml/2006/picture">
+                  <pic:nvPicPr>
+                    <pic:cNvPr id="1" name=""/>
+                    <pic:cNvPicPr/>
+                  </pic:nvPicPr>
+                  <pic:blipFill>
+                    <a:blip r:embed="rId17"/>
+                    <a:stretch>
+                      <a:fillRect/>
+                    </a:stretch>
+                  </pic:blipFill>
+                  <pic:spPr>
+                    <a:xfrm>
+                      <a:off x="0" y="0"/>
+                      <a:ext cx="5943600" cy="336550"/>
+                    </a:xfrm>
+                    <a:prstGeom prst="rect">
+                      <a:avLst/>
+                    </a:prstGeom>
+                  </pic:spPr>
+                </pic:pic>
+              </a:graphicData>
+            </a:graphic>
+          </wp:inline>
+        </w:drawing>
       </w:r>
     </w:p>
     <w:sectPr>

</xml_diff>